<commit_message>
24-11-30, dewey ethics update
</commit_message>
<xml_diff>
--- a/DeweyBooks/Reflectievemoraliteit.docx
+++ b/DeweyBooks/Reflectievemoraliteit.docx
@@ -109,21 +109,21 @@
           <w:rFonts w:ascii="Courier New" w:hAnsi="Courier New" w:cs="Courier New"/>
           <w:lang w:val="nl-NL"/>
         </w:rPr>
-        <w:t xml:space="preserve"> over morele problemen waar we in het dagelijkse leven als individu en samenleving </w:t>
-      </w:r>
-      <w:r>
-        <w:rPr>
-          <w:rFonts w:ascii="Courier New" w:hAnsi="Courier New" w:cs="Courier New"/>
-          <w:lang w:val="nl-NL"/>
-        </w:rPr>
-        <w:t>mee te maken hebben als</w:t>
-      </w:r>
-      <w:r>
-        <w:rPr>
-          <w:rFonts w:ascii="Courier New" w:hAnsi="Courier New" w:cs="Courier New"/>
-          <w:lang w:val="nl-NL"/>
-        </w:rPr>
-        <w:t xml:space="preserve"> we de waarde weten in te schatten van </w:t>
+        <w:t xml:space="preserve"> over morele problemen waar we in het dagelijkse leven</w:t>
+      </w:r>
+      <w:r>
+        <w:rPr>
+          <w:rFonts w:ascii="Courier New" w:hAnsi="Courier New" w:cs="Courier New"/>
+          <w:lang w:val="nl-NL"/>
+        </w:rPr>
+        <w:t xml:space="preserve"> mee te maken hebben, individueel en als samenleving. Wanneer we maar</w:t>
+      </w:r>
+      <w:r>
+        <w:rPr>
+          <w:rFonts w:ascii="Courier New" w:hAnsi="Courier New" w:cs="Courier New"/>
+          <w:lang w:val="nl-NL"/>
+        </w:rPr>
+        <w:t xml:space="preserve"> de waarde weten in te schatten van </w:t>
       </w:r>
       <w:r>
         <w:rPr>
@@ -137,7 +137,21 @@
           <w:rFonts w:ascii="Courier New" w:hAnsi="Courier New" w:cs="Courier New"/>
           <w:lang w:val="nl-NL"/>
         </w:rPr>
-        <w:t>reflexief denken daarover. Zij</w:t>
+        <w:t xml:space="preserve">reflexief denken </w:t>
+      </w:r>
+      <w:r>
+        <w:rPr>
+          <w:rFonts w:ascii="Courier New" w:hAnsi="Courier New" w:cs="Courier New"/>
+          <w:lang w:val="nl-NL"/>
+        </w:rPr>
+        <w:t>er</w:t>
+      </w:r>
+      <w:r>
+        <w:rPr>
+          <w:rFonts w:ascii="Courier New" w:hAnsi="Courier New" w:cs="Courier New"/>
+          <w:lang w:val="nl-NL"/>
+        </w:rPr>
+        <w:t>over. Zij</w:t>
       </w:r>
       <w:r>
         <w:rPr>
@@ -185,7 +199,21 @@
           <w:rFonts w:ascii="Courier New" w:hAnsi="Courier New" w:cs="Courier New"/>
           <w:lang w:val="nl-NL"/>
         </w:rPr>
-        <w:t xml:space="preserve"> schrijft, gaat daarover. Nu de hele geciviliseerde wereld vol energie zit </w:t>
+        <w:t xml:space="preserve"> schrijft, gaat </w:t>
+      </w:r>
+      <w:r>
+        <w:rPr>
+          <w:rFonts w:ascii="Courier New" w:hAnsi="Courier New" w:cs="Courier New"/>
+          <w:lang w:val="nl-NL"/>
+        </w:rPr>
+        <w:t>hier</w:t>
+      </w:r>
+      <w:r>
+        <w:rPr>
+          <w:rFonts w:ascii="Courier New" w:hAnsi="Courier New" w:cs="Courier New"/>
+          <w:lang w:val="nl-NL"/>
+        </w:rPr>
+        <w:t xml:space="preserve">over. Nu de hele geciviliseerde wereld vol energie zit </w:t>
       </w:r>
       <w:r>
         <w:rPr>
@@ -236,7 +264,7 @@
           <w:rFonts w:ascii="Courier New" w:hAnsi="Courier New" w:cs="Courier New"/>
           <w:lang w:val="nl-NL"/>
         </w:rPr>
-        <w:t>niet meer domineren in de samenleving. Nieuwe methode</w:t>
+        <w:t>niet meer domineren. Nieuwe methode</w:t>
       </w:r>
       <w:r>
         <w:rPr>
@@ -250,14 +278,21 @@
           <w:rFonts w:ascii="Courier New" w:hAnsi="Courier New" w:cs="Courier New"/>
           <w:lang w:val="nl-NL"/>
         </w:rPr>
-        <w:t xml:space="preserve"> gericht op menselijk welzijn en vooruitgang zijn nodig. Een wetenschap is er ook nodig </w:t>
-      </w:r>
-      <w:r>
-        <w:rPr>
-          <w:rFonts w:ascii="Courier New" w:hAnsi="Courier New" w:cs="Courier New"/>
-          <w:lang w:val="nl-NL"/>
-        </w:rPr>
-        <w:t>gericht op de</w:t>
+        <w:t xml:space="preserve"> gericht op menselijk welzijn en vooruitgang zijn nodig. Een wetenschap is er ook nodig</w:t>
+      </w:r>
+      <w:r>
+        <w:rPr>
+          <w:rFonts w:ascii="Courier New" w:hAnsi="Courier New" w:cs="Courier New"/>
+          <w:lang w:val="nl-NL"/>
+        </w:rPr>
+        <w:t xml:space="preserve"> gericht</w:t>
+      </w:r>
+      <w:r>
+        <w:rPr>
+          <w:rFonts w:ascii="Courier New" w:hAnsi="Courier New" w:cs="Courier New"/>
+          <w:lang w:val="nl-NL"/>
+        </w:rPr>
+        <w:t xml:space="preserve"> op de</w:t>
       </w:r>
       <w:r>
         <w:rPr>
@@ -271,7 +306,7 @@
           <w:rFonts w:ascii="Courier New" w:hAnsi="Courier New" w:cs="Courier New"/>
           <w:lang w:val="nl-NL"/>
         </w:rPr>
-        <w:t>het is nodig te weten hoe</w:t>
+        <w:t>die blootlegt hoe</w:t>
       </w:r>
       <w:r>
         <w:rPr>
@@ -299,21 +334,14 @@
           <w:rFonts w:ascii="Courier New" w:hAnsi="Courier New" w:cs="Courier New"/>
           <w:lang w:val="nl-NL"/>
         </w:rPr>
-        <w:t xml:space="preserve"> en daarmee </w:t>
-      </w:r>
-      <w:r>
-        <w:rPr>
-          <w:rFonts w:ascii="Courier New" w:hAnsi="Courier New" w:cs="Courier New"/>
-          <w:lang w:val="nl-NL"/>
-        </w:rPr>
-        <w:t xml:space="preserve">moraliteit </w:t>
-      </w:r>
-      <w:r>
-        <w:rPr>
-          <w:rFonts w:ascii="Courier New" w:hAnsi="Courier New" w:cs="Courier New"/>
-          <w:lang w:val="nl-NL"/>
-        </w:rPr>
-        <w:t>kan worden geanalyseerd</w:t>
+        <w:t xml:space="preserve"> </w:t>
+      </w:r>
+      <w:r>
+        <w:rPr>
+          <w:rFonts w:ascii="Courier New" w:hAnsi="Courier New" w:cs="Courier New"/>
+          <w:lang w:val="nl-NL"/>
+        </w:rPr>
+        <w:t>waarmee moraliteit beter is te analyseren</w:t>
       </w:r>
       <w:r>
         <w:rPr>
@@ -355,7 +383,46 @@
           <w:rFonts w:ascii="Courier New" w:hAnsi="Courier New" w:cs="Courier New"/>
           <w:lang w:val="nl-NL"/>
         </w:rPr>
-        <w:t xml:space="preserve">Het is een zeer populair studieboek dat tot de nieuwe uitgave van </w:t>
+        <w:t xml:space="preserve">Dat alles zit in </w:t>
+      </w:r>
+      <w:proofErr w:type="spellStart"/>
+      <w:r>
+        <w:rPr>
+          <w:rFonts w:ascii="Courier New" w:hAnsi="Courier New" w:cs="Courier New"/>
+          <w:i/>
+          <w:iCs/>
+          <w:lang w:val="nl-NL"/>
+        </w:rPr>
+        <w:t>Ethics</w:t>
+      </w:r>
+      <w:proofErr w:type="spellEnd"/>
+      <w:r>
+        <w:rPr>
+          <w:rFonts w:ascii="Courier New" w:hAnsi="Courier New" w:cs="Courier New"/>
+          <w:lang w:val="nl-NL"/>
+        </w:rPr>
+        <w:t>,</w:t>
+      </w:r>
+      <w:r>
+        <w:rPr>
+          <w:rFonts w:ascii="Courier New" w:hAnsi="Courier New" w:cs="Courier New"/>
+          <w:lang w:val="nl-NL"/>
+        </w:rPr>
+        <w:t xml:space="preserve"> een zeer populair studieboek dat tot de </w:t>
+      </w:r>
+      <w:r>
+        <w:rPr>
+          <w:rFonts w:ascii="Courier New" w:hAnsi="Courier New" w:cs="Courier New"/>
+          <w:lang w:val="nl-NL"/>
+        </w:rPr>
+        <w:t xml:space="preserve">volledig herziene </w:t>
+      </w:r>
+      <w:r>
+        <w:rPr>
+          <w:rFonts w:ascii="Courier New" w:hAnsi="Courier New" w:cs="Courier New"/>
+          <w:lang w:val="nl-NL"/>
+        </w:rPr>
+        <w:t xml:space="preserve">uitgave van </w:t>
       </w:r>
       <w:proofErr w:type="spellStart"/>
       <w:r>
@@ -453,7 +520,161 @@
           <w:rFonts w:ascii="Courier New" w:hAnsi="Courier New" w:cs="Courier New"/>
           <w:lang w:val="nl-NL"/>
         </w:rPr>
-        <w:t xml:space="preserve">meer een cultuur-historische analyse van moraliteit. Deze historische benadering van het morele leven was, zo was hun gebleken, een goede manier om studenten bewust te maken van eigen standpunten, ethiek te onderzoeken, te analyseren en te bediscussiëren. De studenten werden zo deelgenoot van de situaties waarin er keuzes gemaakt werden, welke ervaringen eraan ten grondslag liggen, welke problemen ermee werden opgelost en ideeën op deze manier ook groeiden en de kracht </w:t>
+        <w:t xml:space="preserve">historische analyse van moraliteit. Deze benadering van het morele leven </w:t>
+      </w:r>
+      <w:r>
+        <w:rPr>
+          <w:rFonts w:ascii="Courier New" w:hAnsi="Courier New" w:cs="Courier New"/>
+          <w:lang w:val="nl-NL"/>
+        </w:rPr>
+        <w:t>i</w:t>
+      </w:r>
+      <w:r>
+        <w:rPr>
+          <w:rFonts w:ascii="Courier New" w:hAnsi="Courier New" w:cs="Courier New"/>
+          <w:lang w:val="nl-NL"/>
+        </w:rPr>
+        <w:t xml:space="preserve">s, zo was hun </w:t>
+      </w:r>
+      <w:r>
+        <w:rPr>
+          <w:rFonts w:ascii="Courier New" w:hAnsi="Courier New" w:cs="Courier New"/>
+          <w:lang w:val="nl-NL"/>
+        </w:rPr>
+        <w:t xml:space="preserve">wel </w:t>
+      </w:r>
+      <w:r>
+        <w:rPr>
+          <w:rFonts w:ascii="Courier New" w:hAnsi="Courier New" w:cs="Courier New"/>
+          <w:lang w:val="nl-NL"/>
+        </w:rPr>
+        <w:t>gebleken, een goede manier om studenten bewust te maken van eigen standpunten, ethiek te onderzoeken, te analyseren en te bediscussiëren. De studenten w</w:t>
+      </w:r>
+      <w:r>
+        <w:rPr>
+          <w:rFonts w:ascii="Courier New" w:hAnsi="Courier New" w:cs="Courier New"/>
+          <w:lang w:val="nl-NL"/>
+        </w:rPr>
+        <w:t>o</w:t>
+      </w:r>
+      <w:r>
+        <w:rPr>
+          <w:rFonts w:ascii="Courier New" w:hAnsi="Courier New" w:cs="Courier New"/>
+          <w:lang w:val="nl-NL"/>
+        </w:rPr>
+        <w:t>rden zo deelgenoot van de situaties waarin er keuzes gemaakt w</w:t>
+      </w:r>
+      <w:r>
+        <w:rPr>
+          <w:rFonts w:ascii="Courier New" w:hAnsi="Courier New" w:cs="Courier New"/>
+          <w:lang w:val="nl-NL"/>
+        </w:rPr>
+        <w:t>o</w:t>
+      </w:r>
+      <w:r>
+        <w:rPr>
+          <w:rFonts w:ascii="Courier New" w:hAnsi="Courier New" w:cs="Courier New"/>
+          <w:lang w:val="nl-NL"/>
+        </w:rPr>
+        <w:t xml:space="preserve">rden, </w:t>
+      </w:r>
+      <w:r>
+        <w:rPr>
+          <w:rFonts w:ascii="Courier New" w:hAnsi="Courier New" w:cs="Courier New"/>
+          <w:lang w:val="nl-NL"/>
+        </w:rPr>
+        <w:t xml:space="preserve">ze begrijpen </w:t>
+      </w:r>
+      <w:r>
+        <w:rPr>
+          <w:rFonts w:ascii="Courier New" w:hAnsi="Courier New" w:cs="Courier New"/>
+          <w:lang w:val="nl-NL"/>
+        </w:rPr>
+        <w:t>welke ervaringen eraan ten grondslag liggen</w:t>
+      </w:r>
+      <w:r>
+        <w:rPr>
+          <w:rFonts w:ascii="Courier New" w:hAnsi="Courier New" w:cs="Courier New"/>
+          <w:lang w:val="nl-NL"/>
+        </w:rPr>
+        <w:t>,</w:t>
+      </w:r>
+      <w:r>
+        <w:rPr>
+          <w:rFonts w:ascii="Courier New" w:hAnsi="Courier New" w:cs="Courier New"/>
+          <w:lang w:val="nl-NL"/>
+        </w:rPr>
+        <w:t xml:space="preserve"> welke problemen ermee w</w:t>
+      </w:r>
+      <w:r>
+        <w:rPr>
+          <w:rFonts w:ascii="Courier New" w:hAnsi="Courier New" w:cs="Courier New"/>
+          <w:lang w:val="nl-NL"/>
+        </w:rPr>
+        <w:t>o</w:t>
+      </w:r>
+      <w:r>
+        <w:rPr>
+          <w:rFonts w:ascii="Courier New" w:hAnsi="Courier New" w:cs="Courier New"/>
+          <w:lang w:val="nl-NL"/>
+        </w:rPr>
+        <w:t xml:space="preserve">rden opgelost </w:t>
+      </w:r>
+      <w:r>
+        <w:rPr>
+          <w:rFonts w:ascii="Courier New" w:hAnsi="Courier New" w:cs="Courier New"/>
+          <w:lang w:val="nl-NL"/>
+        </w:rPr>
+        <w:t xml:space="preserve">en </w:t>
+      </w:r>
+      <w:r>
+        <w:rPr>
+          <w:rFonts w:ascii="Courier New" w:hAnsi="Courier New" w:cs="Courier New"/>
+          <w:lang w:val="nl-NL"/>
+        </w:rPr>
+        <w:t xml:space="preserve">ze leren inzien dat </w:t>
+      </w:r>
+      <w:r>
+        <w:rPr>
+          <w:rFonts w:ascii="Courier New" w:hAnsi="Courier New" w:cs="Courier New"/>
+          <w:lang w:val="nl-NL"/>
+        </w:rPr>
+        <w:t>ideeën groeien en</w:t>
+      </w:r>
+      <w:r>
+        <w:rPr>
+          <w:rFonts w:ascii="Courier New" w:hAnsi="Courier New" w:cs="Courier New"/>
+          <w:lang w:val="nl-NL"/>
+        </w:rPr>
+        <w:t xml:space="preserve"> er </w:t>
+      </w:r>
+      <w:r>
+        <w:rPr>
+          <w:rFonts w:ascii="Courier New" w:hAnsi="Courier New" w:cs="Courier New"/>
+          <w:lang w:val="nl-NL"/>
+        </w:rPr>
+        <w:t>de krach</w:t>
+      </w:r>
+      <w:r>
+        <w:rPr>
+          <w:rFonts w:ascii="Courier New" w:hAnsi="Courier New" w:cs="Courier New"/>
+          <w:lang w:val="nl-NL"/>
+        </w:rPr>
+        <w:t>t van</w:t>
+      </w:r>
+      <w:r>
+        <w:rPr>
+          <w:rFonts w:ascii="Courier New" w:hAnsi="Courier New" w:cs="Courier New"/>
+          <w:lang w:val="nl-NL"/>
+        </w:rPr>
+        <w:t xml:space="preserve"> inzien. </w:t>
+      </w:r>
+      <w:r>
+        <w:rPr>
+          <w:rFonts w:ascii="Courier New" w:hAnsi="Courier New" w:cs="Courier New"/>
+          <w:lang w:val="nl-NL"/>
+        </w:rPr>
+        <w:t xml:space="preserve">Drie niveaus van </w:t>
       </w:r>
       <w:r>
         <w:rPr>
@@ -461,35 +682,98 @@
           <w:lang w:val="nl-NL"/>
         </w:rPr>
         <w:lastRenderedPageBreak/>
-        <w:t xml:space="preserve">ervan gingen inzien. </w:t>
-      </w:r>
-      <w:r>
-        <w:rPr>
-          <w:rFonts w:ascii="Courier New" w:hAnsi="Courier New" w:cs="Courier New"/>
-          <w:lang w:val="nl-NL"/>
-        </w:rPr>
-        <w:t>Drie niveaus van gedrag worden onderscheiden. Allereerst is er het gedrag dat voortkomt uit de impulsen en het instinct en gedrag laat zien dat in die situatie fundamenteel nodig is. Dat zien we bij</w:t>
-      </w:r>
-      <w:r>
-        <w:rPr>
-          <w:rFonts w:ascii="Courier New" w:hAnsi="Courier New" w:cs="Courier New"/>
-          <w:lang w:val="nl-NL"/>
-        </w:rPr>
-        <w:t xml:space="preserve"> de primitieve samenlevingen van kleine stammen en groepen waarin het sociale, politieke, religieuze, bloedverwantschap en andere morele aspecten in elkaar over gingen. </w:t>
-      </w:r>
-      <w:r>
-        <w:rPr>
-          <w:rFonts w:ascii="Courier New" w:hAnsi="Courier New" w:cs="Courier New"/>
-          <w:lang w:val="nl-NL"/>
-        </w:rPr>
-        <w:t xml:space="preserve">Daar begint het boek mee. </w:t>
-      </w:r>
-      <w:r>
-        <w:rPr>
-          <w:rFonts w:ascii="Courier New" w:hAnsi="Courier New" w:cs="Courier New"/>
-          <w:lang w:val="nl-NL"/>
-        </w:rPr>
-        <w:t>De impulsen en het instinct dat de groepen samenbrengt en sympathie en sentimenten groeien uit het gezamenlijke leven, het samen werken, het gevaar dat moest worden bestreden en de religie</w:t>
+        <w:t>gedrag worden onderscheiden. Allereerst is er het gedrag dat voortkomt uit de impulsen en het instinct. Dat zien we bij</w:t>
+      </w:r>
+      <w:r>
+        <w:rPr>
+          <w:rFonts w:ascii="Courier New" w:hAnsi="Courier New" w:cs="Courier New"/>
+          <w:lang w:val="nl-NL"/>
+        </w:rPr>
+        <w:t xml:space="preserve"> de primitieve samenlevingen van kleine stammen en groepen waarin het sociale, politieke, religieuze, bloedverwantschap en andere morele aspecten in elkaar over g</w:t>
+      </w:r>
+      <w:r>
+        <w:rPr>
+          <w:rFonts w:ascii="Courier New" w:hAnsi="Courier New" w:cs="Courier New"/>
+          <w:lang w:val="nl-NL"/>
+        </w:rPr>
+        <w:t>aan</w:t>
+      </w:r>
+      <w:r>
+        <w:rPr>
+          <w:rFonts w:ascii="Courier New" w:hAnsi="Courier New" w:cs="Courier New"/>
+          <w:lang w:val="nl-NL"/>
+        </w:rPr>
+        <w:t xml:space="preserve">. </w:t>
+      </w:r>
+      <w:r>
+        <w:rPr>
+          <w:rFonts w:ascii="Courier New" w:hAnsi="Courier New" w:cs="Courier New"/>
+          <w:lang w:val="nl-NL"/>
+        </w:rPr>
+        <w:t>Met d</w:t>
+      </w:r>
+      <w:r>
+        <w:rPr>
+          <w:rFonts w:ascii="Courier New" w:hAnsi="Courier New" w:cs="Courier New"/>
+          <w:lang w:val="nl-NL"/>
+        </w:rPr>
+        <w:t>it</w:t>
+      </w:r>
+      <w:r>
+        <w:rPr>
+          <w:rFonts w:ascii="Courier New" w:hAnsi="Courier New" w:cs="Courier New"/>
+          <w:lang w:val="nl-NL"/>
+        </w:rPr>
+        <w:t xml:space="preserve"> eerste </w:t>
+      </w:r>
+      <w:r>
+        <w:rPr>
+          <w:rFonts w:ascii="Courier New" w:hAnsi="Courier New" w:cs="Courier New"/>
+          <w:lang w:val="nl-NL"/>
+        </w:rPr>
+        <w:t>niveau</w:t>
+      </w:r>
+      <w:r>
+        <w:rPr>
+          <w:rFonts w:ascii="Courier New" w:hAnsi="Courier New" w:cs="Courier New"/>
+          <w:lang w:val="nl-NL"/>
+        </w:rPr>
+        <w:t xml:space="preserve"> van moraliteit begint het</w:t>
+      </w:r>
+      <w:r>
+        <w:rPr>
+          <w:rFonts w:ascii="Courier New" w:hAnsi="Courier New" w:cs="Courier New"/>
+          <w:lang w:val="nl-NL"/>
+        </w:rPr>
+        <w:t xml:space="preserve"> boek. </w:t>
+      </w:r>
+      <w:r>
+        <w:rPr>
+          <w:rFonts w:ascii="Courier New" w:hAnsi="Courier New" w:cs="Courier New"/>
+          <w:lang w:val="nl-NL"/>
+        </w:rPr>
+        <w:t xml:space="preserve">Het komt voort </w:t>
+      </w:r>
+      <w:r>
+        <w:rPr>
+          <w:rFonts w:ascii="Courier New" w:hAnsi="Courier New" w:cs="Courier New"/>
+          <w:lang w:val="nl-NL"/>
+        </w:rPr>
+        <w:t xml:space="preserve">uit het gezamenlijke leven, het samen werken, het </w:t>
+      </w:r>
+      <w:r>
+        <w:rPr>
+          <w:rFonts w:ascii="Courier New" w:hAnsi="Courier New" w:cs="Courier New"/>
+          <w:lang w:val="nl-NL"/>
+        </w:rPr>
+        <w:t xml:space="preserve">bestrijden van het </w:t>
+      </w:r>
+      <w:r>
+        <w:rPr>
+          <w:rFonts w:ascii="Courier New" w:hAnsi="Courier New" w:cs="Courier New"/>
+          <w:lang w:val="nl-NL"/>
+        </w:rPr>
+        <w:t>gevaar en de religie</w:t>
       </w:r>
       <w:r>
         <w:rPr>
@@ -503,14 +787,98 @@
           <w:rFonts w:ascii="Courier New" w:hAnsi="Courier New" w:cs="Courier New"/>
           <w:lang w:val="nl-NL"/>
         </w:rPr>
-        <w:t xml:space="preserve"> Moraliteit als iets impliciets, dat enkel bewust moest worden gemaakt. </w:t>
-      </w:r>
-      <w:r>
-        <w:rPr>
-          <w:rFonts w:ascii="Courier New" w:hAnsi="Courier New" w:cs="Courier New"/>
-          <w:lang w:val="nl-NL"/>
-        </w:rPr>
-        <w:t xml:space="preserve">Daarna is er het gedrag op het tweede niveau dat veelmeer wordt gereguleerd door de standaarden van de </w:t>
+        <w:t xml:space="preserve"> Moraliteit als iets impliciets</w:t>
+      </w:r>
+      <w:r>
+        <w:rPr>
+          <w:rFonts w:ascii="Courier New" w:hAnsi="Courier New" w:cs="Courier New"/>
+          <w:lang w:val="nl-NL"/>
+        </w:rPr>
+        <w:t xml:space="preserve"> en </w:t>
+      </w:r>
+      <w:r>
+        <w:rPr>
+          <w:rFonts w:ascii="Courier New" w:hAnsi="Courier New" w:cs="Courier New"/>
+          <w:lang w:val="nl-NL"/>
+        </w:rPr>
+        <w:t>onbewusts</w:t>
+      </w:r>
+      <w:r>
+        <w:rPr>
+          <w:rFonts w:ascii="Courier New" w:hAnsi="Courier New" w:cs="Courier New"/>
+          <w:lang w:val="nl-NL"/>
+        </w:rPr>
+        <w:t xml:space="preserve">. </w:t>
+      </w:r>
+      <w:r>
+        <w:rPr>
+          <w:rFonts w:ascii="Courier New" w:hAnsi="Courier New" w:cs="Courier New"/>
+          <w:lang w:val="nl-NL"/>
+        </w:rPr>
+        <w:t xml:space="preserve">Pas later </w:t>
+      </w:r>
+      <w:r>
+        <w:rPr>
+          <w:rFonts w:ascii="Courier New" w:hAnsi="Courier New" w:cs="Courier New"/>
+          <w:lang w:val="nl-NL"/>
+        </w:rPr>
+        <w:t>komen er</w:t>
+      </w:r>
+      <w:r>
+        <w:rPr>
+          <w:rFonts w:ascii="Courier New" w:hAnsi="Courier New" w:cs="Courier New"/>
+          <w:lang w:val="nl-NL"/>
+        </w:rPr>
+        <w:t xml:space="preserve"> andere </w:t>
+      </w:r>
+      <w:r>
+        <w:rPr>
+          <w:rFonts w:ascii="Courier New" w:hAnsi="Courier New" w:cs="Courier New"/>
+          <w:lang w:val="nl-NL"/>
+        </w:rPr>
+        <w:t>gedrag</w:t>
+      </w:r>
+      <w:r>
+        <w:rPr>
+          <w:rFonts w:ascii="Courier New" w:hAnsi="Courier New" w:cs="Courier New"/>
+          <w:lang w:val="nl-NL"/>
+        </w:rPr>
+        <w:t>svormen die</w:t>
+      </w:r>
+      <w:r>
+        <w:rPr>
+          <w:rFonts w:ascii="Courier New" w:hAnsi="Courier New" w:cs="Courier New"/>
+          <w:lang w:val="nl-NL"/>
+        </w:rPr>
+        <w:t xml:space="preserve"> op het tweede niveau </w:t>
+      </w:r>
+      <w:r>
+        <w:rPr>
+          <w:rFonts w:ascii="Courier New" w:hAnsi="Courier New" w:cs="Courier New"/>
+          <w:lang w:val="nl-NL"/>
+        </w:rPr>
+        <w:t>liggen. D</w:t>
+      </w:r>
+      <w:r>
+        <w:rPr>
+          <w:rFonts w:ascii="Courier New" w:hAnsi="Courier New" w:cs="Courier New"/>
+          <w:lang w:val="nl-NL"/>
+        </w:rPr>
+        <w:t xml:space="preserve">at </w:t>
+      </w:r>
+      <w:r>
+        <w:rPr>
+          <w:rFonts w:ascii="Courier New" w:hAnsi="Courier New" w:cs="Courier New"/>
+          <w:lang w:val="nl-NL"/>
+        </w:rPr>
+        <w:t xml:space="preserve">gedrag wordt </w:t>
+      </w:r>
+      <w:r>
+        <w:rPr>
+          <w:rFonts w:ascii="Courier New" w:hAnsi="Courier New" w:cs="Courier New"/>
+          <w:lang w:val="nl-NL"/>
+        </w:rPr>
+        <w:t xml:space="preserve">veelmeer gereguleerd door de standaarden van de </w:t>
       </w:r>
       <w:r>
         <w:rPr>
@@ -538,14 +906,49 @@
           <w:rFonts w:ascii="Courier New" w:hAnsi="Courier New" w:cs="Courier New"/>
           <w:lang w:val="nl-NL"/>
         </w:rPr>
-        <w:t xml:space="preserve"> bepalen en ontstaat er ook de geijkte moraliteit</w:t>
-      </w:r>
-      <w:r>
-        <w:rPr>
-          <w:rFonts w:ascii="Courier New" w:hAnsi="Courier New" w:cs="Courier New"/>
-          <w:lang w:val="nl-NL"/>
-        </w:rPr>
-        <w:t>. Dit bepaalt wat goed en fout is, die op een bepaalde manier rationeel is maar ook sociaal. Dit alles met z’n volkswijzen</w:t>
+        <w:t xml:space="preserve"> bepalen en </w:t>
+      </w:r>
+      <w:r>
+        <w:rPr>
+          <w:rFonts w:ascii="Courier New" w:hAnsi="Courier New" w:cs="Courier New"/>
+          <w:lang w:val="nl-NL"/>
+        </w:rPr>
+        <w:t xml:space="preserve">dan </w:t>
+      </w:r>
+      <w:r>
+        <w:rPr>
+          <w:rFonts w:ascii="Courier New" w:hAnsi="Courier New" w:cs="Courier New"/>
+          <w:lang w:val="nl-NL"/>
+        </w:rPr>
+        <w:t>ontstaat er</w:t>
+      </w:r>
+      <w:r>
+        <w:rPr>
+          <w:rFonts w:ascii="Courier New" w:hAnsi="Courier New" w:cs="Courier New"/>
+          <w:lang w:val="nl-NL"/>
+        </w:rPr>
+        <w:t>, zoals dat in dit boek wordt genoemd,</w:t>
+      </w:r>
+      <w:r>
+        <w:rPr>
+          <w:rFonts w:ascii="Courier New" w:hAnsi="Courier New" w:cs="Courier New"/>
+          <w:lang w:val="nl-NL"/>
+        </w:rPr>
+        <w:t xml:space="preserve"> de geijkte moraliteit</w:t>
+      </w:r>
+      <w:r>
+        <w:rPr>
+          <w:rFonts w:ascii="Courier New" w:hAnsi="Courier New" w:cs="Courier New"/>
+          <w:lang w:val="nl-NL"/>
+        </w:rPr>
+        <w:t>. D</w:t>
+      </w:r>
+      <w:r>
+        <w:rPr>
+          <w:rFonts w:ascii="Courier New" w:hAnsi="Courier New" w:cs="Courier New"/>
+          <w:lang w:val="nl-NL"/>
+        </w:rPr>
+        <w:t>eze moraliteit</w:t>
       </w:r>
       <w:r>
         <w:rPr>
@@ -559,7 +962,98 @@
           <w:rFonts w:ascii="Courier New" w:hAnsi="Courier New" w:cs="Courier New"/>
           <w:lang w:val="nl-NL"/>
         </w:rPr>
-        <w:t>en de autoriteit van de</w:t>
+        <w:t xml:space="preserve">op het tweede niveau </w:t>
+      </w:r>
+      <w:r>
+        <w:rPr>
+          <w:rFonts w:ascii="Courier New" w:hAnsi="Courier New" w:cs="Courier New"/>
+          <w:lang w:val="nl-NL"/>
+        </w:rPr>
+        <w:t xml:space="preserve">bepaalt wat goed </w:t>
+      </w:r>
+      <w:r>
+        <w:rPr>
+          <w:rFonts w:ascii="Courier New" w:hAnsi="Courier New" w:cs="Courier New"/>
+          <w:lang w:val="nl-NL"/>
+        </w:rPr>
+        <w:t xml:space="preserve">is </w:t>
+      </w:r>
+      <w:r>
+        <w:rPr>
+          <w:rFonts w:ascii="Courier New" w:hAnsi="Courier New" w:cs="Courier New"/>
+          <w:lang w:val="nl-NL"/>
+        </w:rPr>
+        <w:t xml:space="preserve">en </w:t>
+      </w:r>
+      <w:r>
+        <w:rPr>
+          <w:rFonts w:ascii="Courier New" w:hAnsi="Courier New" w:cs="Courier New"/>
+          <w:lang w:val="nl-NL"/>
+        </w:rPr>
+        <w:t xml:space="preserve">wat </w:t>
+      </w:r>
+      <w:r>
+        <w:rPr>
+          <w:rFonts w:ascii="Courier New" w:hAnsi="Courier New" w:cs="Courier New"/>
+          <w:lang w:val="nl-NL"/>
+        </w:rPr>
+        <w:t xml:space="preserve">fout, </w:t>
+      </w:r>
+      <w:r>
+        <w:rPr>
+          <w:rFonts w:ascii="Courier New" w:hAnsi="Courier New" w:cs="Courier New"/>
+          <w:lang w:val="nl-NL"/>
+        </w:rPr>
+        <w:t>en is op</w:t>
+      </w:r>
+      <w:r>
+        <w:rPr>
+          <w:rFonts w:ascii="Courier New" w:hAnsi="Courier New" w:cs="Courier New"/>
+          <w:lang w:val="nl-NL"/>
+        </w:rPr>
+        <w:t xml:space="preserve"> een bepaalde manier rationeel </w:t>
+      </w:r>
+      <w:r>
+        <w:rPr>
+          <w:rFonts w:ascii="Courier New" w:hAnsi="Courier New" w:cs="Courier New"/>
+          <w:lang w:val="nl-NL"/>
+        </w:rPr>
+        <w:t>en</w:t>
+      </w:r>
+      <w:r>
+        <w:rPr>
+          <w:rFonts w:ascii="Courier New" w:hAnsi="Courier New" w:cs="Courier New"/>
+          <w:lang w:val="nl-NL"/>
+        </w:rPr>
+        <w:t xml:space="preserve"> sociaal. </w:t>
+      </w:r>
+      <w:r>
+        <w:rPr>
+          <w:rFonts w:ascii="Courier New" w:hAnsi="Courier New" w:cs="Courier New"/>
+          <w:lang w:val="nl-NL"/>
+        </w:rPr>
+        <w:t>Hier zien we</w:t>
+      </w:r>
+      <w:r>
+        <w:rPr>
+          <w:rFonts w:ascii="Courier New" w:hAnsi="Courier New" w:cs="Courier New"/>
+          <w:lang w:val="nl-NL"/>
+        </w:rPr>
+        <w:t xml:space="preserve"> volkswijzen</w:t>
+      </w:r>
+      <w:r>
+        <w:rPr>
+          <w:rFonts w:ascii="Courier New" w:hAnsi="Courier New" w:cs="Courier New"/>
+          <w:lang w:val="nl-NL"/>
+        </w:rPr>
+        <w:t xml:space="preserve">, </w:t>
+      </w:r>
+      <w:r>
+        <w:rPr>
+          <w:rFonts w:ascii="Courier New" w:hAnsi="Courier New" w:cs="Courier New"/>
+          <w:lang w:val="nl-NL"/>
+        </w:rPr>
+        <w:t>de autoriteit van de</w:t>
       </w:r>
       <w:r>
         <w:rPr>
@@ -580,7 +1074,21 @@
           <w:rFonts w:ascii="Courier New" w:hAnsi="Courier New" w:cs="Courier New"/>
           <w:lang w:val="nl-NL"/>
         </w:rPr>
-        <w:t xml:space="preserve"> goden </w:t>
+        <w:t xml:space="preserve"> </w:t>
+      </w:r>
+      <w:r>
+        <w:rPr>
+          <w:rFonts w:ascii="Courier New" w:hAnsi="Courier New" w:cs="Courier New"/>
+          <w:lang w:val="nl-NL"/>
+        </w:rPr>
+        <w:t xml:space="preserve">de invloed van </w:t>
+      </w:r>
+      <w:r>
+        <w:rPr>
+          <w:rFonts w:ascii="Courier New" w:hAnsi="Courier New" w:cs="Courier New"/>
+          <w:lang w:val="nl-NL"/>
+        </w:rPr>
+        <w:t xml:space="preserve">goden </w:t>
       </w:r>
       <w:r>
         <w:rPr>
@@ -601,7 +1109,28 @@
           <w:rFonts w:ascii="Courier New" w:hAnsi="Courier New" w:cs="Courier New"/>
           <w:lang w:val="nl-NL"/>
         </w:rPr>
-        <w:t xml:space="preserve">de regels waarmee het </w:t>
+        <w:t xml:space="preserve">en </w:t>
+      </w:r>
+      <w:r>
+        <w:rPr>
+          <w:rFonts w:ascii="Courier New" w:hAnsi="Courier New" w:cs="Courier New"/>
+          <w:lang w:val="nl-NL"/>
+        </w:rPr>
+        <w:t xml:space="preserve">er </w:t>
+      </w:r>
+      <w:r>
+        <w:rPr>
+          <w:rFonts w:ascii="Courier New" w:hAnsi="Courier New" w:cs="Courier New"/>
+          <w:lang w:val="nl-NL"/>
+        </w:rPr>
+        <w:t>ontstaan</w:t>
+      </w:r>
+      <w:r>
+        <w:rPr>
+          <w:rFonts w:ascii="Courier New" w:hAnsi="Courier New" w:cs="Courier New"/>
+          <w:lang w:val="nl-NL"/>
+        </w:rPr>
+        <w:t xml:space="preserve"> regels waarmee het </w:t>
       </w:r>
       <w:r>
         <w:rPr>
@@ -629,14 +1158,21 @@
           <w:rFonts w:ascii="Courier New" w:hAnsi="Courier New" w:cs="Courier New"/>
           <w:lang w:val="nl-NL"/>
         </w:rPr>
-        <w:t>. M</w:t>
-      </w:r>
-      <w:r>
-        <w:rPr>
-          <w:rFonts w:ascii="Courier New" w:hAnsi="Courier New" w:cs="Courier New"/>
-          <w:lang w:val="nl-NL"/>
-        </w:rPr>
-        <w:t>aar ook met andere middelen als taboes, rituelen en fysiek geweld</w:t>
+        <w:t xml:space="preserve">. </w:t>
+      </w:r>
+      <w:r>
+        <w:rPr>
+          <w:rFonts w:ascii="Courier New" w:hAnsi="Courier New" w:cs="Courier New"/>
+          <w:lang w:val="nl-NL"/>
+        </w:rPr>
+        <w:t>Hier zien we ook</w:t>
+      </w:r>
+      <w:r>
+        <w:rPr>
+          <w:rFonts w:ascii="Courier New" w:hAnsi="Courier New" w:cs="Courier New"/>
+          <w:lang w:val="nl-NL"/>
+        </w:rPr>
+        <w:t xml:space="preserve"> middelen als taboes, rituelen en fysiek geweld</w:t>
       </w:r>
       <w:r>
         <w:rPr>
@@ -657,21 +1193,7 @@
           <w:rFonts w:ascii="Courier New" w:hAnsi="Courier New" w:cs="Courier New"/>
           <w:lang w:val="nl-NL"/>
         </w:rPr>
-        <w:t xml:space="preserve"> dat </w:t>
-      </w:r>
-      <w:r>
-        <w:rPr>
-          <w:rFonts w:ascii="Courier New" w:hAnsi="Courier New" w:cs="Courier New"/>
-          <w:lang w:val="nl-NL"/>
-        </w:rPr>
-        <w:t xml:space="preserve">1) </w:t>
-      </w:r>
-      <w:r>
-        <w:rPr>
-          <w:rFonts w:ascii="Courier New" w:hAnsi="Courier New" w:cs="Courier New"/>
-          <w:lang w:val="nl-NL"/>
-        </w:rPr>
-        <w:t xml:space="preserve">er dan een bepaalde </w:t>
+        <w:t xml:space="preserve"> een bepaalde </w:t>
       </w:r>
       <w:r>
         <w:rPr>
@@ -692,7 +1214,147 @@
           <w:rFonts w:ascii="Courier New" w:hAnsi="Courier New" w:cs="Courier New"/>
           <w:lang w:val="nl-NL"/>
         </w:rPr>
-        <w:t xml:space="preserve">om de standaarden vast te stellen; 2) dat keuzes vrijwillig en persoonlijk zijn; en 3) dat er individuele ontwikkeling is maar dat dit ook dat iedereen in die ontwikkeling deelt. Dat brengt spanningen teweeg tussen autoriteit en de interesse van de groep en die van het individu. En er is spanning tussen orde en vooruitgang en </w:t>
+        <w:t>om de standaarden vast te stellen</w:t>
+      </w:r>
+      <w:r>
+        <w:rPr>
+          <w:rFonts w:ascii="Courier New" w:hAnsi="Courier New" w:cs="Courier New"/>
+          <w:lang w:val="nl-NL"/>
+        </w:rPr>
+        <w:t>. De</w:t>
+      </w:r>
+      <w:r>
+        <w:rPr>
+          <w:rFonts w:ascii="Courier New" w:hAnsi="Courier New" w:cs="Courier New"/>
+          <w:lang w:val="nl-NL"/>
+        </w:rPr>
+        <w:t xml:space="preserve"> keuzes</w:t>
+      </w:r>
+      <w:r>
+        <w:rPr>
+          <w:rFonts w:ascii="Courier New" w:hAnsi="Courier New" w:cs="Courier New"/>
+          <w:lang w:val="nl-NL"/>
+        </w:rPr>
+        <w:t xml:space="preserve"> die gemaakt worden zijn</w:t>
+      </w:r>
+      <w:r>
+        <w:rPr>
+          <w:rFonts w:ascii="Courier New" w:hAnsi="Courier New" w:cs="Courier New"/>
+          <w:lang w:val="nl-NL"/>
+        </w:rPr>
+        <w:t xml:space="preserve"> vrijwillig en persoonlijk zijn</w:t>
+      </w:r>
+      <w:r>
+        <w:rPr>
+          <w:rFonts w:ascii="Courier New" w:hAnsi="Courier New" w:cs="Courier New"/>
+          <w:lang w:val="nl-NL"/>
+        </w:rPr>
+        <w:t>. Hier is</w:t>
+      </w:r>
+      <w:r>
+        <w:rPr>
+          <w:rFonts w:ascii="Courier New" w:hAnsi="Courier New" w:cs="Courier New"/>
+          <w:lang w:val="nl-NL"/>
+        </w:rPr>
+        <w:t xml:space="preserve"> er </w:t>
+      </w:r>
+      <w:r>
+        <w:rPr>
+          <w:rFonts w:ascii="Courier New" w:hAnsi="Courier New" w:cs="Courier New"/>
+          <w:lang w:val="nl-NL"/>
+        </w:rPr>
+        <w:t xml:space="preserve">sprake van </w:t>
+      </w:r>
+      <w:r>
+        <w:rPr>
+          <w:rFonts w:ascii="Courier New" w:hAnsi="Courier New" w:cs="Courier New"/>
+          <w:lang w:val="nl-NL"/>
+        </w:rPr>
+        <w:t xml:space="preserve">individuele ontwikkeling </w:t>
+      </w:r>
+      <w:r>
+        <w:rPr>
+          <w:rFonts w:ascii="Courier New" w:hAnsi="Courier New" w:cs="Courier New"/>
+          <w:lang w:val="nl-NL"/>
+        </w:rPr>
+        <w:t>en</w:t>
+      </w:r>
+      <w:r>
+        <w:rPr>
+          <w:rFonts w:ascii="Courier New" w:hAnsi="Courier New" w:cs="Courier New"/>
+          <w:lang w:val="nl-NL"/>
+        </w:rPr>
+        <w:t xml:space="preserve"> iedereen</w:t>
+      </w:r>
+      <w:r>
+        <w:rPr>
+          <w:rFonts w:ascii="Courier New" w:hAnsi="Courier New" w:cs="Courier New"/>
+          <w:lang w:val="nl-NL"/>
+        </w:rPr>
+        <w:t>, in principe,</w:t>
+      </w:r>
+      <w:r>
+        <w:rPr>
+          <w:rFonts w:ascii="Courier New" w:hAnsi="Courier New" w:cs="Courier New"/>
+          <w:lang w:val="nl-NL"/>
+        </w:rPr>
+        <w:t xml:space="preserve"> in die ontwikkeling. Dat </w:t>
+      </w:r>
+      <w:r>
+        <w:rPr>
+          <w:rFonts w:ascii="Courier New" w:hAnsi="Courier New" w:cs="Courier New"/>
+          <w:lang w:val="nl-NL"/>
+        </w:rPr>
+        <w:t xml:space="preserve">alles </w:t>
+      </w:r>
+      <w:r>
+        <w:rPr>
+          <w:rFonts w:ascii="Courier New" w:hAnsi="Courier New" w:cs="Courier New"/>
+          <w:lang w:val="nl-NL"/>
+        </w:rPr>
+        <w:t xml:space="preserve">brengt spanningen teweeg tussen autoriteit en de interesse van de groep </w:t>
+      </w:r>
+      <w:r>
+        <w:rPr>
+          <w:rFonts w:ascii="Courier New" w:hAnsi="Courier New" w:cs="Courier New"/>
+          <w:lang w:val="nl-NL"/>
+        </w:rPr>
+        <w:t xml:space="preserve">aan de ene kant </w:t>
+      </w:r>
+      <w:r>
+        <w:rPr>
+          <w:rFonts w:ascii="Courier New" w:hAnsi="Courier New" w:cs="Courier New"/>
+          <w:lang w:val="nl-NL"/>
+        </w:rPr>
+        <w:t>en die van het individu</w:t>
+      </w:r>
+      <w:r>
+        <w:rPr>
+          <w:rFonts w:ascii="Courier New" w:hAnsi="Courier New" w:cs="Courier New"/>
+          <w:lang w:val="nl-NL"/>
+        </w:rPr>
+        <w:t xml:space="preserve"> aan de andere kant</w:t>
+      </w:r>
+      <w:r>
+        <w:rPr>
+          <w:rFonts w:ascii="Courier New" w:hAnsi="Courier New" w:cs="Courier New"/>
+          <w:lang w:val="nl-NL"/>
+        </w:rPr>
+        <w:t>. En er is spanning tussen orde en vooruitgang</w:t>
+      </w:r>
+      <w:r>
+        <w:rPr>
+          <w:rFonts w:ascii="Courier New" w:hAnsi="Courier New" w:cs="Courier New"/>
+          <w:lang w:val="nl-NL"/>
+        </w:rPr>
+        <w:t xml:space="preserve">, </w:t>
+      </w:r>
+      <w:r>
+        <w:rPr>
+          <w:rFonts w:ascii="Courier New" w:hAnsi="Courier New" w:cs="Courier New"/>
+          <w:lang w:val="nl-NL"/>
+        </w:rPr>
+        <w:t xml:space="preserve">tussen reformatie en reconstructie. </w:t>
       </w:r>
       <w:r>
         <w:rPr>
@@ -700,23 +1362,49 @@
           <w:lang w:val="nl-NL"/>
         </w:rPr>
         <w:lastRenderedPageBreak/>
-        <w:t xml:space="preserve">tussen reformatie en reconstructie. Maatschappelijk spelen bepaalde krachten mee (economisch, wetenschap en kunst, </w:t>
-      </w:r>
-      <w:proofErr w:type="gramStart"/>
-      <w:r>
-        <w:rPr>
-          <w:rFonts w:ascii="Courier New" w:hAnsi="Courier New" w:cs="Courier New"/>
-          <w:lang w:val="nl-NL"/>
-        </w:rPr>
-        <w:t>militair)Ook</w:t>
-      </w:r>
-      <w:proofErr w:type="gramEnd"/>
-      <w:r>
-        <w:rPr>
-          <w:rFonts w:ascii="Courier New" w:hAnsi="Courier New" w:cs="Courier New"/>
-          <w:lang w:val="nl-NL"/>
-        </w:rPr>
-        <w:t xml:space="preserve"> persoonlijk spelen krachten mee (seksualiteit, bezit en eigendom, vrijheid en onderdrukking, eer en waarde). De ontwikkeling van principes en de reflexieve moraliteit kent een lange geschiedenis via het Jodendom en de Grieken, Christendom in de middeleeuwen, de Renaissance en de Verlichting </w:t>
+        <w:t>Maatschappelijk spelen bepaalde krachten mee (economisch, wetenschap en kunst, militair)</w:t>
+      </w:r>
+      <w:r>
+        <w:rPr>
+          <w:rFonts w:ascii="Courier New" w:hAnsi="Courier New" w:cs="Courier New"/>
+          <w:lang w:val="nl-NL"/>
+        </w:rPr>
+        <w:t xml:space="preserve"> en </w:t>
+      </w:r>
+      <w:r>
+        <w:rPr>
+          <w:rFonts w:ascii="Courier New" w:hAnsi="Courier New" w:cs="Courier New"/>
+          <w:lang w:val="nl-NL"/>
+        </w:rPr>
+        <w:t xml:space="preserve">persoonlijk </w:t>
+      </w:r>
+      <w:r>
+        <w:rPr>
+          <w:rFonts w:ascii="Courier New" w:hAnsi="Courier New" w:cs="Courier New"/>
+          <w:lang w:val="nl-NL"/>
+        </w:rPr>
+        <w:t>ook</w:t>
+      </w:r>
+      <w:r>
+        <w:rPr>
+          <w:rFonts w:ascii="Courier New" w:hAnsi="Courier New" w:cs="Courier New"/>
+          <w:lang w:val="nl-NL"/>
+        </w:rPr>
+        <w:t xml:space="preserve"> (seksualiteit, bezit en eigendom, vrijheid en onderdrukking, eer en waarde). De ontwikkeling van</w:t>
+      </w:r>
+      <w:r>
+        <w:rPr>
+          <w:rFonts w:ascii="Courier New" w:hAnsi="Courier New" w:cs="Courier New"/>
+          <w:lang w:val="nl-NL"/>
+        </w:rPr>
+        <w:t xml:space="preserve"> </w:t>
+      </w:r>
+      <w:r>
+        <w:rPr>
+          <w:rFonts w:ascii="Courier New" w:hAnsi="Courier New" w:cs="Courier New"/>
+          <w:lang w:val="nl-NL"/>
+        </w:rPr>
+        <w:t xml:space="preserve">reflexieve moraliteit kent een lange geschiedenis via het Jodendom en de Grieken, Christendom in de middeleeuwen, de Renaissance en de Verlichting </w:t>
       </w:r>
       <w:r>
         <w:rPr>
@@ -730,21 +1418,322 @@
           <w:rFonts w:ascii="Courier New" w:hAnsi="Courier New" w:cs="Courier New"/>
           <w:lang w:val="nl-NL"/>
         </w:rPr>
-        <w:t>Een meer bewuste en individuelere houding is nodig ten op zicht van de concepten van goed en fout, plicht en recht, waarden en idealen. Veel komt achter deze ontwikkeling weg waarvan we de consequenties niet kunnen overzien. Het geeft uiteraard meer mogelijkheden en het zou er wel eens toe kunnen leiden dat we een hoger moreel niveau bereiken, dat in de persoonlijkheid en het publieke handelen bruikbaar is. Zeker is dat niet want tegelijkertijd kan het zorgen voor meer controle, ondeugd, uitbuiting en gebruik van macht en welvaart. De evolutie van moraliteit kan net zo goed leiden tot meer zwakheid</w:t>
-      </w:r>
-      <w:r>
-        <w:rPr>
-          <w:rFonts w:ascii="Courier New" w:hAnsi="Courier New" w:cs="Courier New"/>
-          <w:lang w:val="nl-NL"/>
-        </w:rPr>
-        <w:t xml:space="preserve">, ellende, kwaadaardigheid en criminaliteit. Daarom is het nodig eerst zicht te krijgen op het contrast tussen geijkte en reflexieve moraliteit. In de geijkte moraliteit liggen sferen van religie, politiek, esthetiek, economie in elkaar verlengde. Bepaalde gewoontes zijn er voor het handelen, het voelen en geloven, het waarderen en het afkeuren. Die houding wordt op ieder lid van de gemeenschap overgebracht. Dat betekent dat de mentale en praktische gewoonten van nieuwelingen zorgvuldig worden gevormd. In de moderne tijd met de reflexieve moraliteit is er meer differentiatie in de moraal en tussen de verschillende sferen. De gewoonten kunnen worden geobserveerd, herkend en over worden gereflecteerd. De kracht van abstractie en generalisatie wordt ontdekt. Er ontstaat een soort bewustzijn dat ervoor zorgt dat gewoonte niet een regel is maar ook een principe met vraagtekens en waarover is na te denken. </w:t>
-      </w:r>
-      <w:r>
-        <w:rPr>
-          <w:rFonts w:ascii="Courier New" w:hAnsi="Courier New" w:cs="Courier New"/>
-          <w:lang w:val="nl-NL"/>
-        </w:rPr>
-        <w:t xml:space="preserve">Met het nadenken erover krijgt het betekenis en </w:t>
+        <w:t>Een meer bewuste en individuelere houding is nodig ten op zicht van de concepten van goed en fout, plicht en recht, waarden en idealen.</w:t>
+      </w:r>
+      <w:r>
+        <w:rPr>
+          <w:rFonts w:ascii="Courier New" w:hAnsi="Courier New" w:cs="Courier New"/>
+          <w:lang w:val="nl-NL"/>
+        </w:rPr>
+        <w:t xml:space="preserve"> Deze </w:t>
+      </w:r>
+      <w:r>
+        <w:rPr>
+          <w:rFonts w:ascii="Courier New" w:hAnsi="Courier New" w:cs="Courier New"/>
+          <w:lang w:val="nl-NL"/>
+        </w:rPr>
+        <w:t xml:space="preserve">ontwikkeling </w:t>
+      </w:r>
+      <w:r>
+        <w:rPr>
+          <w:rFonts w:ascii="Courier New" w:hAnsi="Courier New" w:cs="Courier New"/>
+          <w:lang w:val="nl-NL"/>
+        </w:rPr>
+        <w:t>brengt veel te weeg en</w:t>
+      </w:r>
+      <w:r>
+        <w:rPr>
+          <w:rFonts w:ascii="Courier New" w:hAnsi="Courier New" w:cs="Courier New"/>
+          <w:lang w:val="nl-NL"/>
+        </w:rPr>
+        <w:t xml:space="preserve"> de consequenties </w:t>
+      </w:r>
+      <w:r>
+        <w:rPr>
+          <w:rFonts w:ascii="Courier New" w:hAnsi="Courier New" w:cs="Courier New"/>
+          <w:lang w:val="nl-NL"/>
+        </w:rPr>
+        <w:t xml:space="preserve">ervan zijn amper te </w:t>
+      </w:r>
+      <w:r>
+        <w:rPr>
+          <w:rFonts w:ascii="Courier New" w:hAnsi="Courier New" w:cs="Courier New"/>
+          <w:lang w:val="nl-NL"/>
+        </w:rPr>
+        <w:t xml:space="preserve">overzien. Het geeft uiteraard meer mogelijkheden en </w:t>
+      </w:r>
+      <w:r>
+        <w:rPr>
+          <w:rFonts w:ascii="Courier New" w:hAnsi="Courier New" w:cs="Courier New"/>
+          <w:lang w:val="nl-NL"/>
+        </w:rPr>
+        <w:t>er zou</w:t>
+      </w:r>
+      <w:r>
+        <w:rPr>
+          <w:rFonts w:ascii="Courier New" w:hAnsi="Courier New" w:cs="Courier New"/>
+          <w:lang w:val="nl-NL"/>
+        </w:rPr>
+        <w:t xml:space="preserve"> een hoger moreel niveau </w:t>
+      </w:r>
+      <w:r>
+        <w:rPr>
+          <w:rFonts w:ascii="Courier New" w:hAnsi="Courier New" w:cs="Courier New"/>
+          <w:lang w:val="nl-NL"/>
+        </w:rPr>
+        <w:t xml:space="preserve">op het vlak van </w:t>
+      </w:r>
+      <w:r>
+        <w:rPr>
+          <w:rFonts w:ascii="Courier New" w:hAnsi="Courier New" w:cs="Courier New"/>
+          <w:lang w:val="nl-NL"/>
+        </w:rPr>
+        <w:t xml:space="preserve">persoonlijkheid en het publieke handelen </w:t>
+      </w:r>
+      <w:r>
+        <w:rPr>
+          <w:rFonts w:ascii="Courier New" w:hAnsi="Courier New" w:cs="Courier New"/>
+          <w:lang w:val="nl-NL"/>
+        </w:rPr>
+        <w:t>bereikt kunnen worden</w:t>
+      </w:r>
+      <w:r>
+        <w:rPr>
+          <w:rFonts w:ascii="Courier New" w:hAnsi="Courier New" w:cs="Courier New"/>
+          <w:lang w:val="nl-NL"/>
+        </w:rPr>
+        <w:t xml:space="preserve">. </w:t>
+      </w:r>
+      <w:r>
+        <w:rPr>
+          <w:rFonts w:ascii="Courier New" w:hAnsi="Courier New" w:cs="Courier New"/>
+          <w:lang w:val="nl-NL"/>
+        </w:rPr>
+        <w:t>Maar zeker is dat niet want</w:t>
+      </w:r>
+      <w:r>
+        <w:rPr>
+          <w:rFonts w:ascii="Courier New" w:hAnsi="Courier New" w:cs="Courier New"/>
+          <w:lang w:val="nl-NL"/>
+        </w:rPr>
+        <w:t xml:space="preserve"> tegelijkertijd kan </w:t>
+      </w:r>
+      <w:r>
+        <w:rPr>
+          <w:rFonts w:ascii="Courier New" w:hAnsi="Courier New" w:cs="Courier New"/>
+          <w:lang w:val="nl-NL"/>
+        </w:rPr>
+        <w:t xml:space="preserve">de nieuwe situatie </w:t>
+      </w:r>
+      <w:r>
+        <w:rPr>
+          <w:rFonts w:ascii="Courier New" w:hAnsi="Courier New" w:cs="Courier New"/>
+          <w:lang w:val="nl-NL"/>
+        </w:rPr>
+        <w:t xml:space="preserve">zorgen voor meer controle, ondeugd, uitbuiting en gebruik van macht en welvaart. De evolutie van moraliteit kan </w:t>
+      </w:r>
+      <w:r>
+        <w:rPr>
+          <w:rFonts w:ascii="Courier New" w:hAnsi="Courier New" w:cs="Courier New"/>
+          <w:lang w:val="nl-NL"/>
+        </w:rPr>
+        <w:t xml:space="preserve">namelijk </w:t>
+      </w:r>
+      <w:r>
+        <w:rPr>
+          <w:rFonts w:ascii="Courier New" w:hAnsi="Courier New" w:cs="Courier New"/>
+          <w:lang w:val="nl-NL"/>
+        </w:rPr>
+        <w:t>net zo goed leiden tot meer zwakheid</w:t>
+      </w:r>
+      <w:r>
+        <w:rPr>
+          <w:rFonts w:ascii="Courier New" w:hAnsi="Courier New" w:cs="Courier New"/>
+          <w:lang w:val="nl-NL"/>
+        </w:rPr>
+        <w:t>, ellende, kwaadaardigheid en criminaliteit. Daarom is het nodig eerst zicht te krijgen op het contrast tussen geijkte en reflexieve moraliteit</w:t>
+      </w:r>
+      <w:r>
+        <w:rPr>
+          <w:rFonts w:ascii="Courier New" w:hAnsi="Courier New" w:cs="Courier New"/>
+          <w:lang w:val="nl-NL"/>
+        </w:rPr>
+        <w:t xml:space="preserve"> (het tweede en derde niveau van moraliteit)</w:t>
+      </w:r>
+      <w:r>
+        <w:rPr>
+          <w:rFonts w:ascii="Courier New" w:hAnsi="Courier New" w:cs="Courier New"/>
+          <w:lang w:val="nl-NL"/>
+        </w:rPr>
+        <w:t>. In de geijkte moraliteit liggen sferen van religie, politiek, esthetiek, economie in elkaar verlengde. Bepaalde gewoonte</w:t>
+      </w:r>
+      <w:r>
+        <w:rPr>
+          <w:rFonts w:ascii="Courier New" w:hAnsi="Courier New" w:cs="Courier New"/>
+          <w:lang w:val="nl-NL"/>
+        </w:rPr>
+        <w:t>n</w:t>
+      </w:r>
+      <w:r>
+        <w:rPr>
+          <w:rFonts w:ascii="Courier New" w:hAnsi="Courier New" w:cs="Courier New"/>
+          <w:lang w:val="nl-NL"/>
+        </w:rPr>
+        <w:t xml:space="preserve"> zijn er </w:t>
+      </w:r>
+      <w:r>
+        <w:rPr>
+          <w:rFonts w:ascii="Courier New" w:hAnsi="Courier New" w:cs="Courier New"/>
+          <w:lang w:val="nl-NL"/>
+        </w:rPr>
+        <w:t xml:space="preserve">tegelijkertijd </w:t>
+      </w:r>
+      <w:r>
+        <w:rPr>
+          <w:rFonts w:ascii="Courier New" w:hAnsi="Courier New" w:cs="Courier New"/>
+          <w:lang w:val="nl-NL"/>
+        </w:rPr>
+        <w:t xml:space="preserve">voor het handelen, het voelen en geloven, het waarderen en het afkeuren. Die houding wordt op ieder lid van de gemeenschap overgebracht. Dat betekent dat de mentale en praktische gewoonten van nieuwelingen zorgvuldig worden gevormd. In de moderne tijd met de reflexieve moraliteit is er meer differentiatie en </w:t>
+      </w:r>
+      <w:r>
+        <w:rPr>
+          <w:rFonts w:ascii="Courier New" w:hAnsi="Courier New" w:cs="Courier New"/>
+          <w:lang w:val="nl-NL"/>
+        </w:rPr>
+        <w:t xml:space="preserve">ontstaan verschillen </w:t>
+      </w:r>
+      <w:r>
+        <w:rPr>
+          <w:rFonts w:ascii="Courier New" w:hAnsi="Courier New" w:cs="Courier New"/>
+          <w:lang w:val="nl-NL"/>
+        </w:rPr>
+        <w:t xml:space="preserve">tussen de </w:t>
+      </w:r>
+      <w:r>
+        <w:rPr>
+          <w:rFonts w:ascii="Courier New" w:hAnsi="Courier New" w:cs="Courier New"/>
+          <w:lang w:val="nl-NL"/>
+        </w:rPr>
+        <w:t>diverse</w:t>
+      </w:r>
+      <w:r>
+        <w:rPr>
+          <w:rFonts w:ascii="Courier New" w:hAnsi="Courier New" w:cs="Courier New"/>
+          <w:lang w:val="nl-NL"/>
+        </w:rPr>
+        <w:t xml:space="preserve"> sferen. De gewoonten kunnen </w:t>
+      </w:r>
+      <w:r>
+        <w:rPr>
+          <w:rFonts w:ascii="Courier New" w:hAnsi="Courier New" w:cs="Courier New"/>
+          <w:lang w:val="nl-NL"/>
+        </w:rPr>
+        <w:t xml:space="preserve">nu </w:t>
+      </w:r>
+      <w:r>
+        <w:rPr>
+          <w:rFonts w:ascii="Courier New" w:hAnsi="Courier New" w:cs="Courier New"/>
+          <w:lang w:val="nl-NL"/>
+        </w:rPr>
+        <w:t xml:space="preserve">worden geobserveerd, herkend en </w:t>
+      </w:r>
+      <w:r>
+        <w:rPr>
+          <w:rFonts w:ascii="Courier New" w:hAnsi="Courier New" w:cs="Courier New"/>
+          <w:lang w:val="nl-NL"/>
+        </w:rPr>
+        <w:t xml:space="preserve">er kan </w:t>
+      </w:r>
+      <w:r>
+        <w:rPr>
+          <w:rFonts w:ascii="Courier New" w:hAnsi="Courier New" w:cs="Courier New"/>
+          <w:lang w:val="nl-NL"/>
+        </w:rPr>
+        <w:t xml:space="preserve">over worden gereflecteerd. De kracht van abstractie en generalisatie wordt ontdekt. Er ontstaat een soort bewustzijn dat ervoor zorgt dat </w:t>
+      </w:r>
+      <w:r>
+        <w:rPr>
+          <w:rFonts w:ascii="Courier New" w:hAnsi="Courier New" w:cs="Courier New"/>
+          <w:lang w:val="nl-NL"/>
+        </w:rPr>
+        <w:t xml:space="preserve">een </w:t>
+      </w:r>
+      <w:r>
+        <w:rPr>
+          <w:rFonts w:ascii="Courier New" w:hAnsi="Courier New" w:cs="Courier New"/>
+          <w:lang w:val="nl-NL"/>
+        </w:rPr>
+        <w:t xml:space="preserve">gewoonte niet </w:t>
+      </w:r>
+      <w:r>
+        <w:rPr>
+          <w:rFonts w:ascii="Courier New" w:hAnsi="Courier New" w:cs="Courier New"/>
+          <w:lang w:val="nl-NL"/>
+        </w:rPr>
+        <w:t xml:space="preserve">per definitie </w:t>
+      </w:r>
+      <w:r>
+        <w:rPr>
+          <w:rFonts w:ascii="Courier New" w:hAnsi="Courier New" w:cs="Courier New"/>
+          <w:lang w:val="nl-NL"/>
+        </w:rPr>
+        <w:t xml:space="preserve">een regel </w:t>
+      </w:r>
+      <w:r>
+        <w:rPr>
+          <w:rFonts w:ascii="Courier New" w:hAnsi="Courier New" w:cs="Courier New"/>
+          <w:lang w:val="nl-NL"/>
+        </w:rPr>
+        <w:t>hoeft te zijn</w:t>
+      </w:r>
+      <w:r>
+        <w:rPr>
+          <w:rFonts w:ascii="Courier New" w:hAnsi="Courier New" w:cs="Courier New"/>
+          <w:lang w:val="nl-NL"/>
+        </w:rPr>
+        <w:t>,</w:t>
+      </w:r>
+      <w:r>
+        <w:rPr>
+          <w:rFonts w:ascii="Courier New" w:hAnsi="Courier New" w:cs="Courier New"/>
+          <w:lang w:val="nl-NL"/>
+        </w:rPr>
+        <w:t xml:space="preserve"> </w:t>
+      </w:r>
+      <w:r>
+        <w:rPr>
+          <w:rFonts w:ascii="Courier New" w:hAnsi="Courier New" w:cs="Courier New"/>
+          <w:lang w:val="nl-NL"/>
+        </w:rPr>
+        <w:t xml:space="preserve">maar </w:t>
+      </w:r>
+      <w:r>
+        <w:rPr>
+          <w:rFonts w:ascii="Courier New" w:hAnsi="Courier New" w:cs="Courier New"/>
+          <w:lang w:val="nl-NL"/>
+        </w:rPr>
+        <w:t xml:space="preserve">dat het </w:t>
+      </w:r>
+      <w:r>
+        <w:rPr>
+          <w:rFonts w:ascii="Courier New" w:hAnsi="Courier New" w:cs="Courier New"/>
+          <w:lang w:val="nl-NL"/>
+        </w:rPr>
+        <w:t xml:space="preserve">ook een principe </w:t>
+      </w:r>
+      <w:r>
+        <w:rPr>
+          <w:rFonts w:ascii="Courier New" w:hAnsi="Courier New" w:cs="Courier New"/>
+          <w:lang w:val="nl-NL"/>
+        </w:rPr>
+        <w:t xml:space="preserve">kan zijn </w:t>
+      </w:r>
+      <w:r>
+        <w:rPr>
+          <w:rFonts w:ascii="Courier New" w:hAnsi="Courier New" w:cs="Courier New"/>
+          <w:lang w:val="nl-NL"/>
+        </w:rPr>
+        <w:t xml:space="preserve">met vraagtekens en waarover is </w:t>
       </w:r>
       <w:r>
         <w:rPr>
@@ -752,102 +1741,349 @@
           <w:lang w:val="nl-NL"/>
         </w:rPr>
         <w:lastRenderedPageBreak/>
-        <w:t xml:space="preserve">diepgang. </w:t>
-      </w:r>
-      <w:r>
-        <w:rPr>
-          <w:rFonts w:ascii="Courier New" w:hAnsi="Courier New" w:cs="Courier New"/>
-          <w:lang w:val="nl-NL"/>
-        </w:rPr>
-        <w:t xml:space="preserve">Daarmee wordt moraliteit reflectief </w:t>
-      </w:r>
-      <w:proofErr w:type="spellStart"/>
-      <w:r>
-        <w:rPr>
-          <w:rFonts w:ascii="Courier New" w:hAnsi="Courier New" w:cs="Courier New"/>
-          <w:lang w:val="nl-NL"/>
-        </w:rPr>
-        <w:t>ipv</w:t>
-      </w:r>
-      <w:proofErr w:type="spellEnd"/>
-      <w:r>
-        <w:rPr>
-          <w:rFonts w:ascii="Courier New" w:hAnsi="Courier New" w:cs="Courier New"/>
-          <w:lang w:val="nl-NL"/>
-        </w:rPr>
-        <w:t xml:space="preserve"> geijkt. </w:t>
-      </w:r>
-      <w:r>
-        <w:rPr>
-          <w:rFonts w:ascii="Courier New" w:hAnsi="Courier New" w:cs="Courier New"/>
-          <w:lang w:val="nl-NL"/>
-        </w:rPr>
-        <w:t xml:space="preserve">Daar hoort kritiek, interpretatie en onderscheid maken bij. </w:t>
-      </w:r>
-      <w:proofErr w:type="spellStart"/>
-      <w:r>
-        <w:rPr>
-          <w:rFonts w:ascii="Courier New" w:hAnsi="Courier New" w:cs="Courier New"/>
-          <w:lang w:val="nl-NL"/>
-        </w:rPr>
-        <w:t>Dit</w:t>
-      </w:r>
-      <w:proofErr w:type="spellEnd"/>
-      <w:r>
-        <w:rPr>
-          <w:rFonts w:ascii="Courier New" w:hAnsi="Courier New" w:cs="Courier New"/>
-          <w:lang w:val="nl-NL"/>
-        </w:rPr>
-        <w:t xml:space="preserve"> zorgt ervoor dat er een tegenstelling kan komen tussen individuele en sociale doelen of standaarden. Het zorgt er ook voor dat er emancipatie kan komen en dat mensen eigen rechten opkomen. </w:t>
-      </w:r>
-      <w:r>
-        <w:rPr>
-          <w:rFonts w:ascii="Courier New" w:hAnsi="Courier New" w:cs="Courier New"/>
-          <w:lang w:val="nl-NL"/>
-        </w:rPr>
-        <w:t xml:space="preserve">Sommigen mensen kunnen zich afscheiden van bepaalde sferen van het leven, sommigen zien de betekenis van de moraliteit helemaal niet en het kan bepaalde mensen naar beneden drukken en anderen kunnen boven zichzelf uitgroeien. </w:t>
-      </w:r>
-      <w:r>
-        <w:rPr>
-          <w:rFonts w:ascii="Courier New" w:hAnsi="Courier New" w:cs="Courier New"/>
-          <w:lang w:val="nl-NL"/>
-        </w:rPr>
-        <w:t>Het zorgt er ook voor dat het invloed heeft op de individuele ontwikkeling, de relaties die mensen hebben en de samenleving en de sferen daarvan (familie, economie, wetgeving en overheid, religieus leven</w:t>
-      </w:r>
-      <w:r>
-        <w:rPr>
-          <w:rFonts w:ascii="Courier New" w:hAnsi="Courier New" w:cs="Courier New"/>
-          <w:lang w:val="nl-NL"/>
-        </w:rPr>
-        <w:t>. Standaarden en wetten kunnen nu niet meer voor eeuwig worden vastgelegd door de autoriteiten, maar bij moraliteit gaat net nu om de principes waarmee het kwaad wordt bestreden, continu onze idealen in ons gedrag worden uitgewerkt en waarmee de natuurlijke orde een meer rationele en sociale order wordt</w:t>
-      </w:r>
-      <w:proofErr w:type="gramStart"/>
-      <w:r>
-        <w:rPr>
-          <w:rFonts w:ascii="Courier New" w:hAnsi="Courier New" w:cs="Courier New"/>
-          <w:lang w:val="nl-NL"/>
-        </w:rPr>
-        <w:t>.</w:t>
-      </w:r>
-      <w:r>
-        <w:rPr>
-          <w:rFonts w:ascii="Courier New" w:hAnsi="Courier New" w:cs="Courier New"/>
-          <w:lang w:val="nl-NL"/>
-        </w:rPr>
-        <w:t xml:space="preserve"> .</w:t>
-      </w:r>
-      <w:proofErr w:type="gramEnd"/>
+        <w:t xml:space="preserve">na te denken. </w:t>
+      </w:r>
+      <w:r>
+        <w:rPr>
+          <w:rFonts w:ascii="Courier New" w:hAnsi="Courier New" w:cs="Courier New"/>
+          <w:lang w:val="nl-NL"/>
+        </w:rPr>
+        <w:t xml:space="preserve">Met het nadenken erover krijgt </w:t>
+      </w:r>
+      <w:r>
+        <w:rPr>
+          <w:rFonts w:ascii="Courier New" w:hAnsi="Courier New" w:cs="Courier New"/>
+          <w:lang w:val="nl-NL"/>
+        </w:rPr>
+        <w:t>de gewoonte</w:t>
+      </w:r>
       <w:r>
         <w:rPr>
           <w:rFonts w:ascii="Courier New" w:hAnsi="Courier New" w:cs="Courier New"/>
           <w:lang w:val="nl-NL"/>
         </w:rPr>
         <w:t xml:space="preserve"> </w:t>
+      </w:r>
+      <w:r>
+        <w:rPr>
+          <w:rFonts w:ascii="Courier New" w:hAnsi="Courier New" w:cs="Courier New"/>
+          <w:lang w:val="nl-NL"/>
+        </w:rPr>
+        <w:t xml:space="preserve">dan </w:t>
+      </w:r>
+      <w:r>
+        <w:rPr>
+          <w:rFonts w:ascii="Courier New" w:hAnsi="Courier New" w:cs="Courier New"/>
+          <w:lang w:val="nl-NL"/>
+        </w:rPr>
+        <w:t xml:space="preserve">betekenis en </w:t>
+      </w:r>
+      <w:r>
+        <w:rPr>
+          <w:rFonts w:ascii="Courier New" w:hAnsi="Courier New" w:cs="Courier New"/>
+          <w:lang w:val="nl-NL"/>
+        </w:rPr>
+        <w:t xml:space="preserve">meer </w:t>
+      </w:r>
+      <w:r>
+        <w:rPr>
+          <w:rFonts w:ascii="Courier New" w:hAnsi="Courier New" w:cs="Courier New"/>
+          <w:lang w:val="nl-NL"/>
+        </w:rPr>
+        <w:t>diepgang</w:t>
+      </w:r>
+      <w:r>
+        <w:rPr>
+          <w:rFonts w:ascii="Courier New" w:hAnsi="Courier New" w:cs="Courier New"/>
+          <w:lang w:val="nl-NL"/>
+        </w:rPr>
+        <w:t xml:space="preserve">. </w:t>
+      </w:r>
+      <w:r>
+        <w:rPr>
+          <w:rFonts w:ascii="Courier New" w:hAnsi="Courier New" w:cs="Courier New"/>
+          <w:lang w:val="nl-NL"/>
+        </w:rPr>
+        <w:t>Bij reflexieve moraliteit</w:t>
+      </w:r>
+      <w:r>
+        <w:rPr>
+          <w:rFonts w:ascii="Courier New" w:hAnsi="Courier New" w:cs="Courier New"/>
+          <w:lang w:val="nl-NL"/>
+        </w:rPr>
+        <w:t xml:space="preserve"> hoort kritiek, interpretatie en onderscheid maken. Dit </w:t>
+      </w:r>
+      <w:r>
+        <w:rPr>
+          <w:rFonts w:ascii="Courier New" w:hAnsi="Courier New" w:cs="Courier New"/>
+          <w:lang w:val="nl-NL"/>
+        </w:rPr>
+        <w:t>kan ervoor zorgen dat</w:t>
+      </w:r>
+      <w:r>
+        <w:rPr>
+          <w:rFonts w:ascii="Courier New" w:hAnsi="Courier New" w:cs="Courier New"/>
+          <w:lang w:val="nl-NL"/>
+        </w:rPr>
+        <w:t xml:space="preserve"> individuele en sociale doelen</w:t>
+      </w:r>
+      <w:r>
+        <w:rPr>
+          <w:rFonts w:ascii="Courier New" w:hAnsi="Courier New" w:cs="Courier New"/>
+          <w:lang w:val="nl-NL"/>
+        </w:rPr>
+        <w:t>/standaarden tegenover elkaar komen te staan, mensen emanciperen</w:t>
+      </w:r>
+      <w:r>
+        <w:rPr>
+          <w:rFonts w:ascii="Courier New" w:hAnsi="Courier New" w:cs="Courier New"/>
+          <w:lang w:val="nl-NL"/>
+        </w:rPr>
+        <w:t xml:space="preserve"> en </w:t>
+      </w:r>
+      <w:r>
+        <w:rPr>
+          <w:rFonts w:ascii="Courier New" w:hAnsi="Courier New" w:cs="Courier New"/>
+          <w:lang w:val="nl-NL"/>
+        </w:rPr>
+        <w:t>ze voor</w:t>
+      </w:r>
+      <w:r>
+        <w:rPr>
+          <w:rFonts w:ascii="Courier New" w:hAnsi="Courier New" w:cs="Courier New"/>
+          <w:lang w:val="nl-NL"/>
+        </w:rPr>
+        <w:t xml:space="preserve"> eigen rechten opkomen. Sommigen mensen kunnen zich afscheiden van bepaalde sferen van het leven, </w:t>
+      </w:r>
+      <w:r>
+        <w:rPr>
+          <w:rFonts w:ascii="Courier New" w:hAnsi="Courier New" w:cs="Courier New"/>
+          <w:lang w:val="nl-NL"/>
+        </w:rPr>
+        <w:t>anderen zien</w:t>
+      </w:r>
+      <w:r>
+        <w:rPr>
+          <w:rFonts w:ascii="Courier New" w:hAnsi="Courier New" w:cs="Courier New"/>
+          <w:lang w:val="nl-NL"/>
+        </w:rPr>
+        <w:t xml:space="preserve"> de betekenis van de moraliteit helemaal niet </w:t>
+      </w:r>
+      <w:r>
+        <w:rPr>
+          <w:rFonts w:ascii="Courier New" w:hAnsi="Courier New" w:cs="Courier New"/>
+          <w:lang w:val="nl-NL"/>
+        </w:rPr>
+        <w:t>in. B</w:t>
+      </w:r>
+      <w:r>
+        <w:rPr>
+          <w:rFonts w:ascii="Courier New" w:hAnsi="Courier New" w:cs="Courier New"/>
+          <w:lang w:val="nl-NL"/>
+        </w:rPr>
+        <w:t xml:space="preserve">epaalde mensen </w:t>
+      </w:r>
+      <w:r>
+        <w:rPr>
+          <w:rFonts w:ascii="Courier New" w:hAnsi="Courier New" w:cs="Courier New"/>
+          <w:lang w:val="nl-NL"/>
+        </w:rPr>
+        <w:t xml:space="preserve">worden </w:t>
+      </w:r>
+      <w:r>
+        <w:rPr>
+          <w:rFonts w:ascii="Courier New" w:hAnsi="Courier New" w:cs="Courier New"/>
+          <w:lang w:val="nl-NL"/>
+        </w:rPr>
+        <w:t xml:space="preserve">naar beneden </w:t>
+      </w:r>
+      <w:r>
+        <w:rPr>
+          <w:rFonts w:ascii="Courier New" w:hAnsi="Courier New" w:cs="Courier New"/>
+          <w:lang w:val="nl-NL"/>
+        </w:rPr>
+        <w:t xml:space="preserve">gedrukt, </w:t>
+      </w:r>
+      <w:r>
+        <w:rPr>
+          <w:rFonts w:ascii="Courier New" w:hAnsi="Courier New" w:cs="Courier New"/>
+          <w:lang w:val="nl-NL"/>
+        </w:rPr>
+        <w:t xml:space="preserve">anderen </w:t>
+      </w:r>
+      <w:r>
+        <w:rPr>
+          <w:rFonts w:ascii="Courier New" w:hAnsi="Courier New" w:cs="Courier New"/>
+          <w:lang w:val="nl-NL"/>
+        </w:rPr>
+        <w:t>groeien uit</w:t>
+      </w:r>
+      <w:r>
+        <w:rPr>
+          <w:rFonts w:ascii="Courier New" w:hAnsi="Courier New" w:cs="Courier New"/>
+          <w:lang w:val="nl-NL"/>
+        </w:rPr>
+        <w:t xml:space="preserve"> boven zichzelf. H</w:t>
+      </w:r>
+      <w:r>
+        <w:rPr>
+          <w:rFonts w:ascii="Courier New" w:hAnsi="Courier New" w:cs="Courier New"/>
+          <w:lang w:val="nl-NL"/>
+        </w:rPr>
+        <w:t>oe dan ook, de nieuwe situatie</w:t>
+      </w:r>
+      <w:r>
+        <w:rPr>
+          <w:rFonts w:ascii="Courier New" w:hAnsi="Courier New" w:cs="Courier New"/>
+          <w:lang w:val="nl-NL"/>
+        </w:rPr>
+        <w:t xml:space="preserve"> heeft </w:t>
+      </w:r>
+      <w:r>
+        <w:rPr>
+          <w:rFonts w:ascii="Courier New" w:hAnsi="Courier New" w:cs="Courier New"/>
+          <w:lang w:val="nl-NL"/>
+        </w:rPr>
+        <w:t xml:space="preserve">invloed </w:t>
+      </w:r>
+      <w:r>
+        <w:rPr>
+          <w:rFonts w:ascii="Courier New" w:hAnsi="Courier New" w:cs="Courier New"/>
+          <w:lang w:val="nl-NL"/>
+        </w:rPr>
+        <w:t xml:space="preserve">op de individuele ontwikkeling, de relaties </w:t>
+      </w:r>
+      <w:r>
+        <w:rPr>
+          <w:rFonts w:ascii="Courier New" w:hAnsi="Courier New" w:cs="Courier New"/>
+          <w:lang w:val="nl-NL"/>
+        </w:rPr>
+        <w:t>tussen mensen</w:t>
+      </w:r>
+      <w:r>
+        <w:rPr>
+          <w:rFonts w:ascii="Courier New" w:hAnsi="Courier New" w:cs="Courier New"/>
+          <w:lang w:val="nl-NL"/>
+        </w:rPr>
+        <w:t xml:space="preserve"> en de samenleving </w:t>
+      </w:r>
+      <w:r>
+        <w:rPr>
+          <w:rFonts w:ascii="Courier New" w:hAnsi="Courier New" w:cs="Courier New"/>
+          <w:lang w:val="nl-NL"/>
+        </w:rPr>
+        <w:t>en haar</w:t>
+      </w:r>
+      <w:r>
+        <w:rPr>
+          <w:rFonts w:ascii="Courier New" w:hAnsi="Courier New" w:cs="Courier New"/>
+          <w:lang w:val="nl-NL"/>
+        </w:rPr>
+        <w:t xml:space="preserve"> sferen (familie, economie, wetgeving en overheid, religieus leven</w:t>
+      </w:r>
+      <w:r>
+        <w:rPr>
+          <w:rFonts w:ascii="Courier New" w:hAnsi="Courier New" w:cs="Courier New"/>
+          <w:lang w:val="nl-NL"/>
+        </w:rPr>
+        <w:t>)</w:t>
+      </w:r>
+      <w:r>
+        <w:rPr>
+          <w:rFonts w:ascii="Courier New" w:hAnsi="Courier New" w:cs="Courier New"/>
+          <w:lang w:val="nl-NL"/>
+        </w:rPr>
+        <w:t>. Standaarden en wetten kunnen nu niet meer voor eeuwig worden vastgelegd door de autoriteiten</w:t>
+      </w:r>
+      <w:r>
+        <w:rPr>
+          <w:rFonts w:ascii="Courier New" w:hAnsi="Courier New" w:cs="Courier New"/>
+          <w:lang w:val="nl-NL"/>
+        </w:rPr>
+        <w:t xml:space="preserve"> en met</w:t>
+      </w:r>
+      <w:r>
+        <w:rPr>
+          <w:rFonts w:ascii="Courier New" w:hAnsi="Courier New" w:cs="Courier New"/>
+          <w:lang w:val="nl-NL"/>
+        </w:rPr>
+        <w:t xml:space="preserve"> principes w</w:t>
+      </w:r>
+      <w:r>
+        <w:rPr>
+          <w:rFonts w:ascii="Courier New" w:hAnsi="Courier New" w:cs="Courier New"/>
+          <w:lang w:val="nl-NL"/>
+        </w:rPr>
+        <w:t>ordt</w:t>
+      </w:r>
+      <w:r>
+        <w:rPr>
+          <w:rFonts w:ascii="Courier New" w:hAnsi="Courier New" w:cs="Courier New"/>
+          <w:lang w:val="nl-NL"/>
+        </w:rPr>
+        <w:t xml:space="preserve"> het kwaad bestreden</w:t>
+      </w:r>
+      <w:r>
+        <w:rPr>
+          <w:rFonts w:ascii="Courier New" w:hAnsi="Courier New" w:cs="Courier New"/>
+          <w:lang w:val="nl-NL"/>
+        </w:rPr>
+        <w:t>. I</w:t>
+      </w:r>
+      <w:r>
+        <w:rPr>
+          <w:rFonts w:ascii="Courier New" w:hAnsi="Courier New" w:cs="Courier New"/>
+          <w:lang w:val="nl-NL"/>
+        </w:rPr>
+        <w:t xml:space="preserve">dealen </w:t>
+      </w:r>
+      <w:r>
+        <w:rPr>
+          <w:rFonts w:ascii="Courier New" w:hAnsi="Courier New" w:cs="Courier New"/>
+          <w:lang w:val="nl-NL"/>
+        </w:rPr>
+        <w:t xml:space="preserve">worden </w:t>
+      </w:r>
+      <w:r>
+        <w:rPr>
+          <w:rFonts w:ascii="Courier New" w:hAnsi="Courier New" w:cs="Courier New"/>
+          <w:lang w:val="nl-NL"/>
+        </w:rPr>
+        <w:t xml:space="preserve">in </w:t>
+      </w:r>
+      <w:r>
+        <w:rPr>
+          <w:rFonts w:ascii="Courier New" w:hAnsi="Courier New" w:cs="Courier New"/>
+          <w:lang w:val="nl-NL"/>
+        </w:rPr>
+        <w:t>het</w:t>
+      </w:r>
+      <w:r>
+        <w:rPr>
+          <w:rFonts w:ascii="Courier New" w:hAnsi="Courier New" w:cs="Courier New"/>
+          <w:lang w:val="nl-NL"/>
+        </w:rPr>
+        <w:t xml:space="preserve"> gedrag uitgewerkt en de natuurlijke orde </w:t>
+      </w:r>
+      <w:r>
+        <w:rPr>
+          <w:rFonts w:ascii="Courier New" w:hAnsi="Courier New" w:cs="Courier New"/>
+          <w:lang w:val="nl-NL"/>
+        </w:rPr>
+        <w:t xml:space="preserve">wordt </w:t>
+      </w:r>
+      <w:r>
+        <w:rPr>
+          <w:rFonts w:ascii="Courier New" w:hAnsi="Courier New" w:cs="Courier New"/>
+          <w:lang w:val="nl-NL"/>
+        </w:rPr>
+        <w:t>een meer rationele en sociale order.</w:t>
       </w:r>
     </w:p>
     <w:p>
       <w:pPr>
         <w:spacing w:line="360" w:lineRule="auto"/>
+        <w:ind w:firstLine="720"/>
         <w:rPr>
           <w:rFonts w:ascii="Courier New" w:hAnsi="Courier New" w:cs="Courier New"/>
           <w:lang w:val="nl-NL"/>
@@ -890,32 +2126,191 @@
           <w:rFonts w:ascii="Courier New" w:hAnsi="Courier New" w:cs="Courier New"/>
           <w:lang w:val="nl-NL"/>
         </w:rPr>
-        <w:t xml:space="preserve"> uit. Nadat moraliteit historisch in kaart is gebracht, gaat het erom om die nieuwe reflexieve moraliteit theoretisch te analyseren. Wat maakt in ons gedrag een oordeel tot goed en fout, recht en </w:t>
+        <w:t xml:space="preserve"> uit. Nadat moraliteit historisch in kaart is gebracht, gaat het er</w:t>
+      </w:r>
+      <w:r>
+        <w:rPr>
+          <w:rFonts w:ascii="Courier New" w:hAnsi="Courier New" w:cs="Courier New"/>
+          <w:lang w:val="nl-NL"/>
+        </w:rPr>
+        <w:t xml:space="preserve"> hier</w:t>
+      </w:r>
+      <w:r>
+        <w:rPr>
+          <w:rFonts w:ascii="Courier New" w:hAnsi="Courier New" w:cs="Courier New"/>
+          <w:lang w:val="nl-NL"/>
+        </w:rPr>
+        <w:t xml:space="preserve"> om die nieuwe reflexieve moraliteit theoretisch te analyseren. Wat maakt in ons gedrag een oordeel tot goed en fout, recht en onrecht</w:t>
+      </w:r>
+      <w:r>
+        <w:rPr>
+          <w:rFonts w:ascii="Courier New" w:hAnsi="Courier New" w:cs="Courier New"/>
+          <w:lang w:val="nl-NL"/>
+        </w:rPr>
+        <w:t>? W</w:t>
+      </w:r>
+      <w:r>
+        <w:rPr>
+          <w:rFonts w:ascii="Courier New" w:hAnsi="Courier New" w:cs="Courier New"/>
+          <w:lang w:val="nl-NL"/>
+        </w:rPr>
+        <w:t>at betekent goed en fout, recht en onrecht eigenlijk</w:t>
+      </w:r>
+      <w:r>
+        <w:rPr>
+          <w:rFonts w:ascii="Courier New" w:hAnsi="Courier New" w:cs="Courier New"/>
+          <w:lang w:val="nl-NL"/>
+        </w:rPr>
+        <w:t>?</w:t>
+      </w:r>
+      <w:r>
+        <w:rPr>
+          <w:rFonts w:ascii="Courier New" w:hAnsi="Courier New" w:cs="Courier New"/>
+          <w:lang w:val="nl-NL"/>
+        </w:rPr>
+        <w:t xml:space="preserve"> </w:t>
+      </w:r>
+      <w:r>
+        <w:rPr>
+          <w:rFonts w:ascii="Courier New" w:hAnsi="Courier New" w:cs="Courier New"/>
+          <w:lang w:val="nl-NL"/>
+        </w:rPr>
+        <w:t>En ook</w:t>
+      </w:r>
+      <w:r>
+        <w:rPr>
+          <w:rFonts w:ascii="Courier New" w:hAnsi="Courier New" w:cs="Courier New"/>
+          <w:lang w:val="nl-NL"/>
+        </w:rPr>
+        <w:t xml:space="preserve"> hoe passen we de concepten in ons gedrag toe</w:t>
+      </w:r>
+      <w:r>
+        <w:rPr>
+          <w:rFonts w:ascii="Courier New" w:hAnsi="Courier New" w:cs="Courier New"/>
+          <w:lang w:val="nl-NL"/>
+        </w:rPr>
+        <w:t>? Dat zijn vragen die in dit deel beantwoord worden.</w:t>
+      </w:r>
+      <w:r>
+        <w:rPr>
+          <w:rFonts w:ascii="Courier New" w:hAnsi="Courier New" w:cs="Courier New"/>
+          <w:lang w:val="nl-NL"/>
+        </w:rPr>
+        <w:t xml:space="preserve"> Voordat hij die theorie uitwerkt</w:t>
+      </w:r>
+      <w:r>
+        <w:rPr>
+          <w:rFonts w:ascii="Courier New" w:hAnsi="Courier New" w:cs="Courier New"/>
+          <w:lang w:val="nl-NL"/>
+        </w:rPr>
+        <w:t>,</w:t>
+      </w:r>
+      <w:r>
+        <w:rPr>
+          <w:rFonts w:ascii="Courier New" w:hAnsi="Courier New" w:cs="Courier New"/>
+          <w:lang w:val="nl-NL"/>
+        </w:rPr>
+        <w:t xml:space="preserve"> gaat hij in op de morele situatie en de problemen waar</w:t>
+      </w:r>
+      <w:r>
+        <w:rPr>
+          <w:rFonts w:ascii="Courier New" w:hAnsi="Courier New" w:cs="Courier New"/>
+          <w:lang w:val="nl-NL"/>
+        </w:rPr>
+        <w:t>op</w:t>
+      </w:r>
+      <w:r>
+        <w:rPr>
+          <w:rFonts w:ascii="Courier New" w:hAnsi="Courier New" w:cs="Courier New"/>
+          <w:lang w:val="nl-NL"/>
+        </w:rPr>
+        <w:t xml:space="preserve"> moraliteit een antwoord wil geven. </w:t>
+      </w:r>
+      <w:r>
+        <w:rPr>
+          <w:rFonts w:ascii="Courier New" w:hAnsi="Courier New" w:cs="Courier New"/>
+          <w:lang w:val="nl-NL"/>
+        </w:rPr>
+        <w:t xml:space="preserve">Moreel handelen is in principe vrijwillig handelen. Maar niet elke vrijwillige handeling is moreel. Iemand moet wel weten wat hij doet. Van mensen met een bepaalde cognitieve stoornis of van kinderen kan niet alles worden verwacht. </w:t>
+      </w:r>
+      <w:r>
+        <w:rPr>
+          <w:rFonts w:ascii="Courier New" w:hAnsi="Courier New" w:cs="Courier New"/>
+          <w:lang w:val="nl-NL"/>
+        </w:rPr>
+        <w:t>N</w:t>
+      </w:r>
+      <w:r>
+        <w:rPr>
+          <w:rFonts w:ascii="Courier New" w:hAnsi="Courier New" w:cs="Courier New"/>
+          <w:lang w:val="nl-NL"/>
+        </w:rPr>
+        <w:t xml:space="preserve">iet in elke situatie </w:t>
+      </w:r>
+      <w:r>
+        <w:rPr>
+          <w:rFonts w:ascii="Courier New" w:hAnsi="Courier New" w:cs="Courier New"/>
+          <w:lang w:val="nl-NL"/>
+        </w:rPr>
+        <w:t xml:space="preserve">hoeft </w:t>
       </w:r>
       <w:proofErr w:type="spellStart"/>
-      <w:proofErr w:type="gramStart"/>
-      <w:r>
-        <w:rPr>
-          <w:rFonts w:ascii="Courier New" w:hAnsi="Courier New" w:cs="Courier New"/>
-          <w:lang w:val="nl-NL"/>
-        </w:rPr>
-        <w:t>onrecht:wat</w:t>
+      <w:r>
+        <w:rPr>
+          <w:rFonts w:ascii="Courier New" w:hAnsi="Courier New" w:cs="Courier New"/>
+          <w:lang w:val="nl-NL"/>
+        </w:rPr>
+        <w:t>moreel</w:t>
       </w:r>
       <w:proofErr w:type="spellEnd"/>
-      <w:proofErr w:type="gramEnd"/>
-      <w:r>
-        <w:rPr>
-          <w:rFonts w:ascii="Courier New" w:hAnsi="Courier New" w:cs="Courier New"/>
-          <w:lang w:val="nl-NL"/>
-        </w:rPr>
-        <w:t xml:space="preserve"> betekent goed en fout, recht en onrecht eigenlijk en hoe passen we de concepten in ons gedrag toe. Voordat hij die theorie uitwerkt gaat hij in op de morele situatie en de problemen waar moraliteit een antwoord op wil geven. </w:t>
-      </w:r>
-      <w:r>
-        <w:rPr>
-          <w:rFonts w:ascii="Courier New" w:hAnsi="Courier New" w:cs="Courier New"/>
-          <w:lang w:val="nl-NL"/>
-        </w:rPr>
-        <w:t xml:space="preserve">Moreel handelen is in principe vrijwillig handelen. Maar niet elke vrijwillige handeling is moreel. Iemand moet wel weten wat hij doet. Van mensen met een bepaalde cognitieve stoornis of van kinderen kan niet alles worden verwacht. Dan nog hoeft niet in elke situatie moreel handelen verwacht te worden. Een schroef aandraaien of een horloge repareren, een krant lezen of een maaltijd nuttigen speelt moraliteit geen rol. Daar moet wel resultaat worden behaald maar hoeft niet </w:t>
+      <w:r>
+        <w:rPr>
+          <w:rFonts w:ascii="Courier New" w:hAnsi="Courier New" w:cs="Courier New"/>
+          <w:lang w:val="nl-NL"/>
+        </w:rPr>
+        <w:t xml:space="preserve"> handelen verwacht te worden. </w:t>
+      </w:r>
+      <w:r>
+        <w:rPr>
+          <w:rFonts w:ascii="Courier New" w:hAnsi="Courier New" w:cs="Courier New"/>
+          <w:lang w:val="nl-NL"/>
+        </w:rPr>
+        <w:t>Bij e</w:t>
+      </w:r>
+      <w:r>
+        <w:rPr>
+          <w:rFonts w:ascii="Courier New" w:hAnsi="Courier New" w:cs="Courier New"/>
+          <w:lang w:val="nl-NL"/>
+        </w:rPr>
+        <w:t>en schroef aandraaien of een horloge repareren, een krant lezen of een maaltijd nuttigen speelt moraliteit geen rol. Daar moet resultaat worden behaald</w:t>
+      </w:r>
+      <w:r>
+        <w:rPr>
+          <w:rFonts w:ascii="Courier New" w:hAnsi="Courier New" w:cs="Courier New"/>
+          <w:lang w:val="nl-NL"/>
+        </w:rPr>
+        <w:t>,</w:t>
+      </w:r>
+      <w:r>
+        <w:rPr>
+          <w:rFonts w:ascii="Courier New" w:hAnsi="Courier New" w:cs="Courier New"/>
+          <w:lang w:val="nl-NL"/>
+        </w:rPr>
+        <w:t xml:space="preserve"> maar hoe</w:t>
+      </w:r>
+      <w:r>
+        <w:rPr>
+          <w:rFonts w:ascii="Courier New" w:hAnsi="Courier New" w:cs="Courier New"/>
+          <w:lang w:val="nl-NL"/>
+        </w:rPr>
+        <w:t>ven</w:t>
+      </w:r>
+      <w:r>
+        <w:rPr>
+          <w:rFonts w:ascii="Courier New" w:hAnsi="Courier New" w:cs="Courier New"/>
+          <w:lang w:val="nl-NL"/>
+        </w:rPr>
+        <w:t xml:space="preserve"> niet </w:t>
       </w:r>
       <w:r>
         <w:rPr>
@@ -923,7 +2318,21 @@
           <w:lang w:val="nl-NL"/>
         </w:rPr>
         <w:lastRenderedPageBreak/>
-        <w:t xml:space="preserve">tegengestelde keuzes tegen elkaar worden afgewogen. </w:t>
+        <w:t xml:space="preserve">tegengestelde keuzes tegen elkaar </w:t>
+      </w:r>
+      <w:r>
+        <w:rPr>
+          <w:rFonts w:ascii="Courier New" w:hAnsi="Courier New" w:cs="Courier New"/>
+          <w:lang w:val="nl-NL"/>
+        </w:rPr>
+        <w:t xml:space="preserve">te </w:t>
+      </w:r>
+      <w:r>
+        <w:rPr>
+          <w:rFonts w:ascii="Courier New" w:hAnsi="Courier New" w:cs="Courier New"/>
+          <w:lang w:val="nl-NL"/>
+        </w:rPr>
+        <w:t xml:space="preserve">worden afgewogen. </w:t>
       </w:r>
       <w:r>
         <w:rPr>
@@ -985,7 +2394,86 @@
           <w:rFonts w:ascii="Courier New" w:hAnsi="Courier New" w:cs="Courier New"/>
           <w:lang w:val="nl-NL"/>
         </w:rPr>
-        <w:t xml:space="preserve">. Over welke problemen gaat de morele theorie dan? Als het onderzoek er enigszins toe doet en het niet helemaal uit de lucht is komen vallen, dan vertrekt de theoreticus vanuit de problemen waar hij in zijn gedrag tegenaan loopt. Hij zoekt dan naar waarden met goed en slecht en positief en negatief elementen in situaties waarmee hij wordt geconfronteerd. Hij kijkt dan naar de onderliggende methode en principes waarmee hij tot de conclusies is gekomen en zoekt naar de relatie tussen hemzelf (wat hij kan en wil) en de doelen en wat wordt gevraagd van de sociale situatie waarin hij is geplaatst. </w:t>
+        <w:t xml:space="preserve">. Over welke problemen gaat de morele theorie dan? Als het onderzoek er enigszins toe doet en het niet helemaal uit de lucht is komen vallen, dan vertrekt de theoreticus vanuit de problemen waar hij in zijn gedrag tegenaan loopt. Hij zoekt dan naar waarden </w:t>
+      </w:r>
+      <w:proofErr w:type="spellStart"/>
+      <w:r>
+        <w:rPr>
+          <w:rFonts w:ascii="Courier New" w:hAnsi="Courier New" w:cs="Courier New"/>
+          <w:lang w:val="nl-NL"/>
+        </w:rPr>
+        <w:t>mbt</w:t>
+      </w:r>
+      <w:proofErr w:type="spellEnd"/>
+      <w:r>
+        <w:rPr>
+          <w:rFonts w:ascii="Courier New" w:hAnsi="Courier New" w:cs="Courier New"/>
+          <w:lang w:val="nl-NL"/>
+        </w:rPr>
+        <w:t xml:space="preserve"> </w:t>
+      </w:r>
+      <w:r>
+        <w:rPr>
+          <w:rFonts w:ascii="Courier New" w:hAnsi="Courier New" w:cs="Courier New"/>
+          <w:lang w:val="nl-NL"/>
+        </w:rPr>
+        <w:t xml:space="preserve">goed en slecht en </w:t>
+      </w:r>
+      <w:r>
+        <w:rPr>
+          <w:rFonts w:ascii="Courier New" w:hAnsi="Courier New" w:cs="Courier New"/>
+          <w:lang w:val="nl-NL"/>
+        </w:rPr>
+        <w:t xml:space="preserve">naar </w:t>
+      </w:r>
+      <w:r>
+        <w:rPr>
+          <w:rFonts w:ascii="Courier New" w:hAnsi="Courier New" w:cs="Courier New"/>
+          <w:lang w:val="nl-NL"/>
+        </w:rPr>
+        <w:t>positie</w:t>
+      </w:r>
+      <w:r>
+        <w:rPr>
+          <w:rFonts w:ascii="Courier New" w:hAnsi="Courier New" w:cs="Courier New"/>
+          <w:lang w:val="nl-NL"/>
+        </w:rPr>
+        <w:t>ve</w:t>
+      </w:r>
+      <w:r>
+        <w:rPr>
+          <w:rFonts w:ascii="Courier New" w:hAnsi="Courier New" w:cs="Courier New"/>
+          <w:lang w:val="nl-NL"/>
+        </w:rPr>
+        <w:t xml:space="preserve"> en negatie</w:t>
+      </w:r>
+      <w:r>
+        <w:rPr>
+          <w:rFonts w:ascii="Courier New" w:hAnsi="Courier New" w:cs="Courier New"/>
+          <w:lang w:val="nl-NL"/>
+        </w:rPr>
+        <w:t>ve</w:t>
+      </w:r>
+      <w:r>
+        <w:rPr>
+          <w:rFonts w:ascii="Courier New" w:hAnsi="Courier New" w:cs="Courier New"/>
+          <w:lang w:val="nl-NL"/>
+        </w:rPr>
+        <w:t xml:space="preserve"> elementen in </w:t>
+      </w:r>
+      <w:r>
+        <w:rPr>
+          <w:rFonts w:ascii="Courier New" w:hAnsi="Courier New" w:cs="Courier New"/>
+          <w:lang w:val="nl-NL"/>
+        </w:rPr>
+        <w:t xml:space="preserve">de </w:t>
+      </w:r>
+      <w:r>
+        <w:rPr>
+          <w:rFonts w:ascii="Courier New" w:hAnsi="Courier New" w:cs="Courier New"/>
+          <w:lang w:val="nl-NL"/>
+        </w:rPr>
+        <w:t xml:space="preserve">situaties waarmee hij wordt geconfronteerd. Hij kijkt dan naar de onderliggende methode en principes waarmee hij tot de conclusies is gekomen en zoekt naar de relatie tussen hemzelf (wat hij kan en wil) en de doelen en wat wordt gevraagd van de sociale situatie waarin hij is geplaatst. </w:t>
       </w:r>
       <w:r>
         <w:rPr>

</xml_diff>